<commit_message>
Thêm 2 mục tích ở Dịch vụ đăng ký miễn giảm học phí
</commit_message>
<xml_diff>
--- a/nuce.web.api/Templates/Ctsv/don_xin_mien_giam_hoc_phi.docx
+++ b/nuce.web.api/Templates/Ctsv/don_xin_mien_giam_hoc_phi.docx
@@ -1,6 +1,6 @@
 
 <file path=word/document.xml><?xml version="1.0" encoding="utf-8"?>
-<w:document xmlns:wpc="http://schemas.microsoft.com/office/word/2010/wordprocessingCanvas" xmlns:cx="http://schemas.microsoft.com/office/drawing/2014/chartex" xmlns:mc="http://schemas.openxmlformats.org/markup-compatibility/2006" xmlns:o="urn:schemas-microsoft-com:office:office" xmlns:r="http://schemas.openxmlformats.org/officeDocument/2006/relationships" xmlns:m="http://schemas.openxmlformats.org/officeDocument/2006/math" xmlns:v="urn:schemas-microsoft-com:vml" xmlns:wp14="http://schemas.microsoft.com/office/word/2010/wordprocessingDrawing" xmlns:wp="http://schemas.openxmlformats.org/drawingml/2006/wordprocessingDrawing" xmlns:w10="urn:schemas-microsoft-com:office:word" xmlns:w="http://schemas.openxmlformats.org/wordprocessingml/2006/main" xmlns:w14="http://schemas.microsoft.com/office/word/2010/wordml" xmlns:w15="http://schemas.microsoft.com/office/word/2012/wordml" xmlns:w16se="http://schemas.microsoft.com/office/word/2015/wordml/symex" xmlns:wpg="http://schemas.microsoft.com/office/word/2010/wordprocessingGroup" xmlns:wpi="http://schemas.microsoft.com/office/word/2010/wordprocessingInk" xmlns:wne="http://schemas.microsoft.com/office/word/2006/wordml" xmlns:wps="http://schemas.microsoft.com/office/word/2010/wordprocessingShape" mc:Ignorable="w14 w15 w16se wp14">
+<w:document xmlns:wpc="http://schemas.microsoft.com/office/word/2010/wordprocessingCanvas" xmlns:cx="http://schemas.microsoft.com/office/drawing/2014/chartex" xmlns:cx1="http://schemas.microsoft.com/office/drawing/2015/9/8/chartex" xmlns:cx2="http://schemas.microsoft.com/office/drawing/2015/10/21/chartex" xmlns:cx3="http://schemas.microsoft.com/office/drawing/2016/5/9/chartex" xmlns:cx4="http://schemas.microsoft.com/office/drawing/2016/5/10/chartex" xmlns:cx5="http://schemas.microsoft.com/office/drawing/2016/5/11/chartex" xmlns:cx6="http://schemas.microsoft.com/office/drawing/2016/5/12/chartex" xmlns:cx7="http://schemas.microsoft.com/office/drawing/2016/5/13/chartex" xmlns:cx8="http://schemas.microsoft.com/office/drawing/2016/5/14/chartex" xmlns:mc="http://schemas.openxmlformats.org/markup-compatibility/2006" xmlns:aink="http://schemas.microsoft.com/office/drawing/2016/ink" xmlns:am3d="http://schemas.microsoft.com/office/drawing/2017/model3d" xmlns:o="urn:schemas-microsoft-com:office:office" xmlns:r="http://schemas.openxmlformats.org/officeDocument/2006/relationships" xmlns:m="http://schemas.openxmlformats.org/officeDocument/2006/math" xmlns:v="urn:schemas-microsoft-com:vml" xmlns:wp14="http://schemas.microsoft.com/office/word/2010/wordprocessingDrawing" xmlns:wp="http://schemas.openxmlformats.org/drawingml/2006/wordprocessingDrawing" xmlns:w10="urn:schemas-microsoft-com:office:word" xmlns:w="http://schemas.openxmlformats.org/wordprocessingml/2006/main" xmlns:w14="http://schemas.microsoft.com/office/word/2010/wordml" xmlns:w15="http://schemas.microsoft.com/office/word/2012/wordml" xmlns:w16cex="http://schemas.microsoft.com/office/word/2018/wordml/cex" xmlns:w16cid="http://schemas.microsoft.com/office/word/2016/wordml/cid" xmlns:w16="http://schemas.microsoft.com/office/word/2018/wordml" xmlns:w16sdtdh="http://schemas.microsoft.com/office/word/2020/wordml/sdtdatahash" xmlns:w16se="http://schemas.microsoft.com/office/word/2015/wordml/symex" xmlns:wpg="http://schemas.microsoft.com/office/word/2010/wordprocessingGroup" xmlns:wpi="http://schemas.microsoft.com/office/word/2010/wordprocessingInk" xmlns:wne="http://schemas.microsoft.com/office/word/2006/wordml" xmlns:wps="http://schemas.microsoft.com/office/word/2010/wordprocessingShape" mc:Ignorable="w14 w15 w16se w16cid w16 w16cex w16sdtdh wp14">
   <w:body>
     <w:tbl>
       <w:tblPr>
@@ -26,17 +26,16 @@
               <w:jc w:val="center"/>
               <w:rPr>
                 <w:rFonts w:ascii="Times New Roman" w:eastAsia="Calibri" w:hAnsi="Times New Roman" w:cs="Times New Roman"/>
-                <w:lang w:val="fr-FR"/>
+                <w:lang w:val="vi-VN"/>
               </w:rPr>
             </w:pPr>
             <w:r>
               <w:rPr>
                 <w:rFonts w:ascii="Times New Roman" w:eastAsia="Calibri" w:hAnsi="Times New Roman" w:cs="Times New Roman"/>
-                <w:noProof/>
-                <w:lang w:eastAsia="ja-JP"/>
+                <w:lang w:val="vi-VN" w:eastAsia="ja-JP"/>
               </w:rPr>
               <w:drawing>
-                <wp:inline distT="0" distB="0" distL="0" distR="0" wp14:anchorId="3BB65278" wp14:editId="5C86A9FF">
+                <wp:inline distT="0" distB="0" distL="0" distR="0" wp14:anchorId="58628B9F" wp14:editId="579328B4">
                   <wp:extent cx="809625" cy="828675"/>
                   <wp:effectExtent l="0" t="0" r="9525" b="9525"/>
                   <wp:docPr id="2" name="Picture 2" descr="Logo%C4%_0"/>
@@ -99,7 +98,7 @@
                 <w:rFonts w:ascii="Times New Roman" w:eastAsia="Calibri" w:hAnsi="Times New Roman" w:cs="Times New Roman"/>
                 <w:b/>
                 <w:sz w:val="24"/>
-                <w:lang w:val="fr-FR"/>
+                <w:lang w:val="vi-VN"/>
               </w:rPr>
             </w:pPr>
             <w:r>
@@ -107,7 +106,7 @@
                 <w:rFonts w:ascii="Times New Roman" w:eastAsia="Calibri" w:hAnsi="Times New Roman" w:cs="Times New Roman"/>
                 <w:b/>
                 <w:sz w:val="24"/>
-                <w:lang w:val="fr-FR"/>
+                <w:lang w:val="vi-VN"/>
               </w:rPr>
               <w:t>CỘNG HÒA XÃ HỘI CHỦ NGHĨA VIỆT NAM</w:t>
             </w:r>
@@ -120,18 +119,18 @@
                 <w:rFonts w:ascii="Times New Roman" w:eastAsia="Calibri" w:hAnsi="Times New Roman" w:cs="Times New Roman"/>
                 <w:b/>
                 <w:sz w:val="24"/>
+                <w:lang w:val="vi-VN"/>
               </w:rPr>
             </w:pPr>
             <w:r>
               <w:rPr>
                 <w:rFonts w:ascii="Times New Roman" w:eastAsia="Calibri" w:hAnsi="Times New Roman" w:cs="Times New Roman"/>
-                <w:noProof/>
-                <w:lang w:eastAsia="ja-JP"/>
+                <w:lang w:val="vi-VN" w:eastAsia="ja-JP"/>
               </w:rPr>
               <mc:AlternateContent>
                 <mc:Choice Requires="wps">
                   <w:drawing>
-                    <wp:anchor distT="0" distB="0" distL="114300" distR="114300" simplePos="0" relativeHeight="251665408" behindDoc="0" locked="0" layoutInCell="1" allowOverlap="1" wp14:anchorId="2A24885A" wp14:editId="568FAB34">
+                    <wp:anchor distT="0" distB="0" distL="114300" distR="114300" simplePos="0" relativeHeight="251658752" behindDoc="0" locked="0" layoutInCell="1" allowOverlap="1" wp14:anchorId="438D6858" wp14:editId="22E8C17A">
                       <wp:simplePos x="0" y="0"/>
                       <wp:positionH relativeFrom="column">
                         <wp:posOffset>1501140</wp:posOffset>
@@ -192,7 +191,7 @@
                 </mc:Choice>
                 <mc:Fallback>
                   <w:pict>
-                    <v:line w14:anchorId="0536ED57" id="Straight Connector 13" o:spid="_x0000_s1026" style="position:absolute;flip:y;z-index:251665408;visibility:visible;mso-wrap-style:square;mso-width-percent:0;mso-height-percent:0;mso-wrap-distance-left:9pt;mso-wrap-distance-top:0;mso-wrap-distance-right:9pt;mso-wrap-distance-bottom:0;mso-position-horizontal:absolute;mso-position-horizontal-relative:text;mso-position-vertical:absolute;mso-position-vertical-relative:text;mso-width-percent:0;mso-height-percent:0;mso-width-relative:page;mso-height-relative:page" from="118.2pt,15.5pt" to="266.2pt,15.5pt" o:gfxdata="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"/>
+                    <v:line w14:anchorId="6C3B6DB4" id="Straight Connector 13" o:spid="_x0000_s1026" style="position:absolute;flip:y;z-index:251658752;visibility:visible;mso-wrap-style:square;mso-width-percent:0;mso-height-percent:0;mso-wrap-distance-left:9pt;mso-wrap-distance-top:0;mso-wrap-distance-right:9pt;mso-wrap-distance-bottom:0;mso-position-horizontal:absolute;mso-position-horizontal-relative:text;mso-position-vertical:absolute;mso-position-vertical-relative:text;mso-width-percent:0;mso-height-percent:0;mso-width-relative:page;mso-height-relative:page" from="118.2pt,15.5pt" to="266.2pt,15.5pt" o:gfxdata="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"/>
                   </w:pict>
                 </mc:Fallback>
               </mc:AlternateContent>
@@ -202,6 +201,7 @@
                 <w:rFonts w:ascii="Times New Roman" w:eastAsia="Calibri" w:hAnsi="Times New Roman" w:cs="Times New Roman"/>
                 <w:b/>
                 <w:sz w:val="24"/>
+                <w:lang w:val="vi-VN"/>
               </w:rPr>
               <w:t xml:space="preserve">                       Độc lập - Tự do – Hạnh phúc</w:t>
             </w:r>
@@ -212,6 +212,7 @@
               <w:ind w:hanging="391"/>
               <w:rPr>
                 <w:rFonts w:ascii="Times New Roman" w:eastAsia="Calibri" w:hAnsi="Times New Roman" w:cs="Times New Roman"/>
+                <w:lang w:val="vi-VN"/>
               </w:rPr>
             </w:pPr>
           </w:p>
@@ -226,6 +227,7 @@
           <w:vanish/>
           <w:sz w:val="26"/>
           <w:szCs w:val="28"/>
+          <w:lang w:val="vi-VN"/>
         </w:rPr>
       </w:pPr>
     </w:p>
@@ -256,6 +258,7 @@
                 <w:kern w:val="32"/>
                 <w:sz w:val="28"/>
                 <w:szCs w:val="28"/>
+                <w:lang w:val="vi-VN"/>
               </w:rPr>
             </w:pPr>
             <w:r>
@@ -266,6 +269,7 @@
                 <w:kern w:val="32"/>
                 <w:sz w:val="28"/>
                 <w:szCs w:val="28"/>
+                <w:lang w:val="vi-VN"/>
               </w:rPr>
               <w:t>ĐƠN XIN MIỄN, GIẢM HỌC PHÍ</w:t>
             </w:r>
@@ -283,18 +287,21 @@
         <w:rPr>
           <w:rFonts w:ascii="Times New Roman" w:eastAsia="Calibri" w:hAnsi="Times New Roman" w:cs="Times New Roman"/>
           <w:sz w:val="24"/>
+          <w:lang w:val="vi-VN"/>
         </w:rPr>
       </w:pPr>
       <w:r>
         <w:rPr>
           <w:rFonts w:ascii="Times New Roman" w:eastAsia="Calibri" w:hAnsi="Times New Roman" w:cs="Times New Roman"/>
           <w:b/>
+          <w:lang w:val="vi-VN"/>
         </w:rPr>
         <w:tab/>
       </w:r>
       <w:r>
         <w:rPr>
           <w:rFonts w:ascii="Times New Roman" w:eastAsia="Calibri" w:hAnsi="Times New Roman" w:cs="Times New Roman"/>
+          <w:lang w:val="vi-VN"/>
         </w:rPr>
         <w:t xml:space="preserve"> </w:t>
       </w:r>
@@ -304,6 +311,7 @@
           <w:bCs/>
           <w:iCs/>
           <w:sz w:val="24"/>
+          <w:lang w:val="vi-VN"/>
         </w:rPr>
         <w:t>Kính gửi</w:t>
       </w:r>
@@ -314,6 +322,7 @@
           <w:i/>
           <w:iCs/>
           <w:sz w:val="24"/>
+          <w:lang w:val="vi-VN"/>
         </w:rPr>
         <w:t>:</w:t>
       </w:r>
@@ -322,6 +331,7 @@
           <w:rFonts w:ascii="Times New Roman" w:eastAsia="Calibri" w:hAnsi="Times New Roman" w:cs="Times New Roman"/>
           <w:bCs/>
           <w:sz w:val="24"/>
+          <w:lang w:val="vi-VN"/>
         </w:rPr>
         <w:t xml:space="preserve">  </w:t>
       </w:r>
@@ -329,6 +339,7 @@
         <w:rPr>
           <w:rFonts w:ascii="Times New Roman" w:eastAsia="Calibri" w:hAnsi="Times New Roman" w:cs="Times New Roman"/>
           <w:sz w:val="24"/>
+          <w:lang w:val="vi-VN"/>
         </w:rPr>
         <w:t>Trường Đại học Xây dựng</w:t>
       </w:r>
@@ -336,6 +347,7 @@
         <w:rPr>
           <w:rFonts w:ascii="Times New Roman" w:eastAsia="Calibri" w:hAnsi="Times New Roman" w:cs="Times New Roman"/>
           <w:sz w:val="24"/>
+          <w:lang w:val="vi-VN"/>
         </w:rPr>
         <w:t xml:space="preserve"> Hà Nội</w:t>
       </w:r>
@@ -343,6 +355,7 @@
         <w:rPr>
           <w:rFonts w:ascii="Times New Roman" w:eastAsia="Calibri" w:hAnsi="Times New Roman" w:cs="Times New Roman"/>
           <w:sz w:val="24"/>
+          <w:lang w:val="vi-VN"/>
         </w:rPr>
         <w:tab/>
       </w:r>
@@ -357,27 +370,27 @@
         <w:spacing w:before="120" w:after="0" w:line="360" w:lineRule="exact"/>
         <w:rPr>
           <w:rFonts w:ascii="Times New Roman" w:eastAsia="Calibri" w:hAnsi="Times New Roman" w:cs="Times New Roman"/>
-          <w:lang w:val="pt-BR"/>
-        </w:rPr>
-      </w:pPr>
-      <w:r>
-        <w:rPr>
-          <w:rFonts w:ascii="Times New Roman" w:eastAsia="Calibri" w:hAnsi="Times New Roman" w:cs="Times New Roman"/>
-          <w:lang w:val="pt-BR"/>
+          <w:lang w:val="vi-VN"/>
+        </w:rPr>
+      </w:pPr>
+      <w:r>
+        <w:rPr>
+          <w:rFonts w:ascii="Times New Roman" w:eastAsia="Calibri" w:hAnsi="Times New Roman" w:cs="Times New Roman"/>
+          <w:lang w:val="vi-VN"/>
         </w:rPr>
         <w:t>Họ và tên</w:t>
       </w:r>
       <w:r>
         <w:rPr>
           <w:rFonts w:ascii="Times New Roman" w:eastAsia="Calibri" w:hAnsi="Times New Roman" w:cs="Times New Roman"/>
-          <w:lang w:val="pt-BR"/>
+          <w:lang w:val="vi-VN"/>
         </w:rPr>
         <w:t>:</w:t>
       </w:r>
       <w:r>
         <w:rPr>
           <w:rFonts w:ascii="Times New Roman" w:eastAsia="Calibri" w:hAnsi="Times New Roman" w:cs="Times New Roman"/>
-          <w:lang w:val="pt-BR"/>
+          <w:lang w:val="vi-VN"/>
         </w:rPr>
         <w:t xml:space="preserve"> </w:t>
       </w:r>
@@ -385,28 +398,28 @@
         <w:rPr>
           <w:rFonts w:ascii="Times New Roman" w:eastAsia="Calibri" w:hAnsi="Times New Roman" w:cs="Times New Roman"/>
           <w:b/>
-          <w:lang w:val="pt-BR"/>
+          <w:lang w:val="vi-VN"/>
         </w:rPr>
         <w:t>&lt;ten_sv&gt;</w:t>
       </w:r>
       <w:r>
         <w:rPr>
           <w:rFonts w:ascii="Times New Roman" w:eastAsia="Calibri" w:hAnsi="Times New Roman" w:cs="Times New Roman"/>
-          <w:lang w:val="pt-BR"/>
+          <w:lang w:val="vi-VN"/>
         </w:rPr>
         <w:t xml:space="preserve">        </w:t>
       </w:r>
       <w:r>
         <w:rPr>
           <w:rFonts w:ascii="Times New Roman" w:eastAsia="Calibri" w:hAnsi="Times New Roman" w:cs="Times New Roman"/>
-          <w:lang w:val="pt-BR"/>
+          <w:lang w:val="vi-VN"/>
         </w:rPr>
         <w:t>Mã số SV:</w:t>
       </w:r>
       <w:r>
         <w:rPr>
           <w:rFonts w:ascii="Times New Roman" w:eastAsia="Calibri" w:hAnsi="Times New Roman" w:cs="Times New Roman"/>
-          <w:lang w:val="pt-BR"/>
+          <w:lang w:val="vi-VN"/>
         </w:rPr>
         <w:t xml:space="preserve"> </w:t>
       </w:r>
@@ -414,14 +427,14 @@
         <w:rPr>
           <w:rFonts w:ascii="Times New Roman" w:eastAsia="Calibri" w:hAnsi="Times New Roman" w:cs="Times New Roman"/>
           <w:b/>
-          <w:lang w:val="pt-BR"/>
+          <w:lang w:val="vi-VN"/>
         </w:rPr>
         <w:t>&lt;ma_sv&gt;</w:t>
       </w:r>
       <w:r>
         <w:rPr>
           <w:rFonts w:ascii="Times New Roman" w:eastAsia="Calibri" w:hAnsi="Times New Roman" w:cs="Times New Roman"/>
-          <w:lang w:val="pt-BR"/>
+          <w:lang w:val="vi-VN"/>
         </w:rPr>
         <w:t xml:space="preserve">  </w:t>
       </w:r>
@@ -435,27 +448,27 @@
         <w:spacing w:before="120" w:after="0" w:line="360" w:lineRule="auto"/>
         <w:rPr>
           <w:rFonts w:ascii="Times New Roman" w:eastAsia="Calibri" w:hAnsi="Times New Roman" w:cs="Times New Roman"/>
-          <w:lang w:val="pt-BR"/>
-        </w:rPr>
-      </w:pPr>
-      <w:r>
-        <w:rPr>
-          <w:rFonts w:ascii="Times New Roman" w:eastAsia="Calibri" w:hAnsi="Times New Roman" w:cs="Times New Roman"/>
-          <w:lang w:val="pt-BR"/>
+          <w:lang w:val="vi-VN"/>
+        </w:rPr>
+      </w:pPr>
+      <w:r>
+        <w:rPr>
+          <w:rFonts w:ascii="Times New Roman" w:eastAsia="Calibri" w:hAnsi="Times New Roman" w:cs="Times New Roman"/>
+          <w:lang w:val="vi-VN"/>
         </w:rPr>
         <w:t>Lớ</w:t>
       </w:r>
       <w:r>
         <w:rPr>
           <w:rFonts w:ascii="Times New Roman" w:eastAsia="Calibri" w:hAnsi="Times New Roman" w:cs="Times New Roman"/>
-          <w:lang w:val="pt-BR"/>
+          <w:lang w:val="vi-VN"/>
         </w:rPr>
         <w:t>p:</w:t>
       </w:r>
       <w:r>
         <w:rPr>
           <w:rFonts w:ascii="Times New Roman" w:eastAsia="Calibri" w:hAnsi="Times New Roman" w:cs="Times New Roman"/>
-          <w:lang w:val="pt-BR"/>
+          <w:lang w:val="vi-VN"/>
         </w:rPr>
         <w:t xml:space="preserve"> </w:t>
       </w:r>
@@ -463,28 +476,28 @@
         <w:rPr>
           <w:rFonts w:ascii="Times New Roman" w:eastAsia="Calibri" w:hAnsi="Times New Roman" w:cs="Times New Roman"/>
           <w:b/>
-          <w:lang w:val="pt-BR"/>
+          <w:lang w:val="vi-VN"/>
         </w:rPr>
         <w:t>&lt;lop&gt;</w:t>
       </w:r>
       <w:r>
         <w:rPr>
           <w:rFonts w:ascii="Times New Roman" w:eastAsia="Calibri" w:hAnsi="Times New Roman" w:cs="Times New Roman"/>
-          <w:lang w:val="pt-BR"/>
+          <w:lang w:val="vi-VN"/>
         </w:rPr>
         <w:t xml:space="preserve">        </w:t>
       </w:r>
       <w:r>
         <w:rPr>
           <w:rFonts w:ascii="Times New Roman" w:eastAsia="Calibri" w:hAnsi="Times New Roman" w:cs="Times New Roman"/>
-          <w:lang w:val="pt-BR"/>
+          <w:lang w:val="vi-VN"/>
         </w:rPr>
         <w:t>Khóa:</w:t>
       </w:r>
       <w:r>
         <w:rPr>
           <w:rFonts w:ascii="Times New Roman" w:eastAsia="Calibri" w:hAnsi="Times New Roman" w:cs="Times New Roman"/>
-          <w:lang w:val="pt-BR"/>
+          <w:lang w:val="vi-VN"/>
         </w:rPr>
         <w:t xml:space="preserve"> </w:t>
       </w:r>
@@ -492,57 +505,50 @@
         <w:rPr>
           <w:rFonts w:ascii="Times New Roman" w:eastAsia="Calibri" w:hAnsi="Times New Roman" w:cs="Times New Roman"/>
           <w:b/>
-          <w:lang w:val="pt-BR"/>
+          <w:lang w:val="vi-VN"/>
         </w:rPr>
         <w:t>&lt;khoa&gt;</w:t>
       </w:r>
       <w:r>
         <w:rPr>
           <w:rFonts w:ascii="Times New Roman" w:eastAsia="Calibri" w:hAnsi="Times New Roman" w:cs="Times New Roman"/>
-          <w:lang w:val="pt-BR"/>
-        </w:rPr>
-        <w:t xml:space="preserve">        </w:t>
-      </w:r>
-      <w:r>
-        <w:rPr>
-          <w:rFonts w:ascii="Times New Roman" w:eastAsia="Calibri" w:hAnsi="Times New Roman" w:cs="Times New Roman"/>
-          <w:lang w:val="pt-BR"/>
+          <w:lang w:val="vi-VN"/>
+        </w:rPr>
+        <w:t xml:space="preserve">         </w:t>
+      </w:r>
+      <w:r>
+        <w:rPr>
+          <w:rFonts w:ascii="Times New Roman" w:eastAsia="Calibri" w:hAnsi="Times New Roman" w:cs="Times New Roman"/>
+          <w:lang w:val="vi-VN"/>
+        </w:rPr>
+        <w:t>Khoa</w:t>
+      </w:r>
+      <w:r>
+        <w:rPr>
+          <w:rFonts w:ascii="Times New Roman" w:eastAsia="Calibri" w:hAnsi="Times New Roman" w:cs="Times New Roman"/>
+          <w:lang w:val="vi-VN"/>
+        </w:rPr>
+        <w:t>/Ban</w:t>
+      </w:r>
+      <w:r>
+        <w:rPr>
+          <w:rFonts w:ascii="Times New Roman" w:eastAsia="Calibri" w:hAnsi="Times New Roman" w:cs="Times New Roman"/>
+          <w:lang w:val="vi-VN"/>
+        </w:rPr>
+        <w:t>:</w:t>
+      </w:r>
+      <w:r>
+        <w:rPr>
+          <w:rFonts w:ascii="Times New Roman" w:eastAsia="Calibri" w:hAnsi="Times New Roman" w:cs="Times New Roman"/>
+          <w:lang w:val="vi-VN"/>
         </w:rPr>
         <w:t xml:space="preserve"> </w:t>
       </w:r>
       <w:r>
         <w:rPr>
           <w:rFonts w:ascii="Times New Roman" w:eastAsia="Calibri" w:hAnsi="Times New Roman" w:cs="Times New Roman"/>
-          <w:lang w:val="pt-BR"/>
-        </w:rPr>
-        <w:t>Khoa</w:t>
-      </w:r>
-      <w:r>
-        <w:rPr>
-          <w:rFonts w:ascii="Times New Roman" w:eastAsia="Calibri" w:hAnsi="Times New Roman" w:cs="Times New Roman"/>
-          <w:lang w:val="pt-BR"/>
-        </w:rPr>
-        <w:t>/Ban</w:t>
-      </w:r>
-      <w:r>
-        <w:rPr>
-          <w:rFonts w:ascii="Times New Roman" w:eastAsia="Calibri" w:hAnsi="Times New Roman" w:cs="Times New Roman"/>
-          <w:lang w:val="pt-BR"/>
-        </w:rPr>
-        <w:t>:</w:t>
-      </w:r>
-      <w:r>
-        <w:rPr>
-          <w:rFonts w:ascii="Times New Roman" w:eastAsia="Calibri" w:hAnsi="Times New Roman" w:cs="Times New Roman"/>
-          <w:lang w:val="pt-BR"/>
-        </w:rPr>
-        <w:t xml:space="preserve"> </w:t>
-      </w:r>
-      <w:r>
-        <w:rPr>
-          <w:rFonts w:ascii="Times New Roman" w:eastAsia="Calibri" w:hAnsi="Times New Roman" w:cs="Times New Roman"/>
           <w:b/>
-          <w:lang w:val="pt-BR"/>
+          <w:lang w:val="vi-VN"/>
         </w:rPr>
         <w:t>&lt;khoa_ban&gt;</w:t>
       </w:r>
@@ -555,20 +561,20 @@
         <w:spacing w:before="120" w:after="0" w:line="360" w:lineRule="auto"/>
         <w:rPr>
           <w:rFonts w:ascii="Times New Roman" w:eastAsia="Calibri" w:hAnsi="Times New Roman" w:cs="Times New Roman"/>
-          <w:lang w:val="pt-BR"/>
-        </w:rPr>
-      </w:pPr>
-      <w:r>
-        <w:rPr>
-          <w:rFonts w:ascii="Times New Roman" w:eastAsia="Calibri" w:hAnsi="Times New Roman" w:cs="Times New Roman"/>
-          <w:lang w:val="pt-BR"/>
+          <w:lang w:val="vi-VN"/>
+        </w:rPr>
+      </w:pPr>
+      <w:r>
+        <w:rPr>
+          <w:rFonts w:ascii="Times New Roman" w:eastAsia="Calibri" w:hAnsi="Times New Roman" w:cs="Times New Roman"/>
+          <w:lang w:val="vi-VN"/>
         </w:rPr>
         <w:t>Ngày, tháng, năm sinh:</w:t>
       </w:r>
       <w:r>
         <w:rPr>
           <w:rFonts w:ascii="Times New Roman" w:eastAsia="Calibri" w:hAnsi="Times New Roman" w:cs="Times New Roman"/>
-          <w:lang w:val="pt-BR"/>
+          <w:lang w:val="vi-VN"/>
         </w:rPr>
         <w:t xml:space="preserve"> </w:t>
       </w:r>
@@ -576,7 +582,7 @@
         <w:rPr>
           <w:rFonts w:ascii="Times New Roman" w:eastAsia="Calibri" w:hAnsi="Times New Roman" w:cs="Times New Roman"/>
           <w:b/>
-          <w:lang w:val="pt-BR"/>
+          <w:lang w:val="vi-VN"/>
         </w:rPr>
         <w:t>&lt;ngay_sinh&gt;</w:t>
       </w:r>
@@ -589,20 +595,20 @@
         <w:spacing w:before="120" w:after="0" w:line="360" w:lineRule="auto"/>
         <w:rPr>
           <w:rFonts w:ascii="Times New Roman" w:eastAsia="Calibri" w:hAnsi="Times New Roman" w:cs="Times New Roman"/>
-          <w:lang w:val="pt-BR"/>
-        </w:rPr>
-      </w:pPr>
-      <w:r>
-        <w:rPr>
-          <w:rFonts w:ascii="Times New Roman" w:eastAsia="Calibri" w:hAnsi="Times New Roman" w:cs="Times New Roman"/>
-          <w:lang w:val="pt-BR"/>
+          <w:lang w:val="vi-VN"/>
+        </w:rPr>
+      </w:pPr>
+      <w:r>
+        <w:rPr>
+          <w:rFonts w:ascii="Times New Roman" w:eastAsia="Calibri" w:hAnsi="Times New Roman" w:cs="Times New Roman"/>
+          <w:lang w:val="vi-VN"/>
         </w:rPr>
         <w:t>Dân tộ</w:t>
       </w:r>
       <w:r>
         <w:rPr>
           <w:rFonts w:ascii="Times New Roman" w:eastAsia="Calibri" w:hAnsi="Times New Roman" w:cs="Times New Roman"/>
-          <w:lang w:val="pt-BR"/>
+          <w:lang w:val="vi-VN"/>
         </w:rPr>
         <w:t xml:space="preserve">c: </w:t>
       </w:r>
@@ -610,7 +616,7 @@
         <w:rPr>
           <w:rFonts w:ascii="Times New Roman" w:eastAsia="Calibri" w:hAnsi="Times New Roman" w:cs="Times New Roman"/>
           <w:b/>
-          <w:lang w:val="pt-BR"/>
+          <w:lang w:val="vi-VN"/>
         </w:rPr>
         <w:t>&lt;dan_toc&gt;</w:t>
       </w:r>
@@ -624,20 +630,20 @@
         <w:rPr>
           <w:rFonts w:ascii="Times New Roman" w:eastAsia="Calibri" w:hAnsi="Times New Roman" w:cs="Times New Roman"/>
           <w:b/>
-          <w:lang w:val="pt-BR"/>
-        </w:rPr>
-      </w:pPr>
-      <w:r>
-        <w:rPr>
-          <w:rFonts w:ascii="Times New Roman" w:eastAsia="Calibri" w:hAnsi="Times New Roman" w:cs="Times New Roman"/>
-          <w:lang w:val="pt-BR"/>
+          <w:lang w:val="vi-VN"/>
+        </w:rPr>
+      </w:pPr>
+      <w:r>
+        <w:rPr>
+          <w:rFonts w:ascii="Times New Roman" w:eastAsia="Calibri" w:hAnsi="Times New Roman" w:cs="Times New Roman"/>
+          <w:lang w:val="vi-VN"/>
         </w:rPr>
         <w:t>Hộ khẩu thườ</w:t>
       </w:r>
       <w:r>
         <w:rPr>
           <w:rFonts w:ascii="Times New Roman" w:eastAsia="Calibri" w:hAnsi="Times New Roman" w:cs="Times New Roman"/>
-          <w:lang w:val="pt-BR"/>
+          <w:lang w:val="vi-VN"/>
         </w:rPr>
         <w:t xml:space="preserve">ng trú: </w:t>
       </w:r>
@@ -645,7 +651,7 @@
         <w:rPr>
           <w:rFonts w:ascii="Times New Roman" w:eastAsia="Calibri" w:hAnsi="Times New Roman" w:cs="Times New Roman"/>
           <w:b/>
-          <w:lang w:val="pt-BR"/>
+          <w:lang w:val="vi-VN"/>
         </w:rPr>
         <w:t>&lt;hktt&gt;</w:t>
       </w:r>
@@ -658,20 +664,20 @@
         <w:spacing w:before="120" w:after="0" w:line="360" w:lineRule="auto"/>
         <w:rPr>
           <w:rFonts w:ascii="Times New Roman" w:eastAsia="Calibri" w:hAnsi="Times New Roman" w:cs="Times New Roman"/>
-          <w:lang w:val="pt-BR"/>
-        </w:rPr>
-      </w:pPr>
-      <w:r>
-        <w:rPr>
-          <w:rFonts w:ascii="Times New Roman" w:eastAsia="Calibri" w:hAnsi="Times New Roman" w:cs="Times New Roman"/>
-          <w:lang w:val="pt-BR"/>
+          <w:lang w:val="vi-VN"/>
+        </w:rPr>
+      </w:pPr>
+      <w:r>
+        <w:rPr>
+          <w:rFonts w:ascii="Times New Roman" w:eastAsia="Calibri" w:hAnsi="Times New Roman" w:cs="Times New Roman"/>
+          <w:lang w:val="vi-VN"/>
         </w:rPr>
         <w:t>Số điện thoạ</w:t>
       </w:r>
       <w:r>
         <w:rPr>
           <w:rFonts w:ascii="Times New Roman" w:eastAsia="Calibri" w:hAnsi="Times New Roman" w:cs="Times New Roman"/>
-          <w:lang w:val="pt-BR"/>
+          <w:lang w:val="vi-VN"/>
         </w:rPr>
         <w:t xml:space="preserve">i: </w:t>
       </w:r>
@@ -679,28 +685,28 @@
         <w:rPr>
           <w:rFonts w:ascii="Times New Roman" w:eastAsia="Calibri" w:hAnsi="Times New Roman" w:cs="Times New Roman"/>
           <w:b/>
-          <w:lang w:val="pt-BR"/>
+          <w:lang w:val="vi-VN"/>
         </w:rPr>
         <w:t>&lt;so_dt&gt;</w:t>
       </w:r>
       <w:r>
         <w:rPr>
           <w:rFonts w:ascii="Times New Roman" w:eastAsia="Calibri" w:hAnsi="Times New Roman" w:cs="Times New Roman"/>
-          <w:lang w:val="pt-BR"/>
+          <w:lang w:val="vi-VN"/>
         </w:rPr>
         <w:t xml:space="preserve">         </w:t>
       </w:r>
       <w:r>
         <w:rPr>
           <w:rFonts w:ascii="Times New Roman" w:eastAsia="Calibri" w:hAnsi="Times New Roman" w:cs="Times New Roman"/>
-          <w:lang w:val="pt-BR"/>
+          <w:lang w:val="vi-VN"/>
         </w:rPr>
         <w:t>Email:</w:t>
       </w:r>
       <w:r>
         <w:rPr>
           <w:rFonts w:ascii="Times New Roman" w:eastAsia="Calibri" w:hAnsi="Times New Roman" w:cs="Times New Roman"/>
-          <w:lang w:val="pt-BR"/>
+          <w:lang w:val="vi-VN"/>
         </w:rPr>
         <w:t xml:space="preserve"> </w:t>
       </w:r>
@@ -708,7 +714,7 @@
         <w:rPr>
           <w:rFonts w:ascii="Times New Roman" w:eastAsia="Calibri" w:hAnsi="Times New Roman" w:cs="Times New Roman"/>
           <w:b/>
-          <w:lang w:val="pt-BR"/>
+          <w:lang w:val="vi-VN"/>
         </w:rPr>
         <w:t>&lt;email&gt;</w:t>
       </w:r>
@@ -721,20 +727,20 @@
         <w:spacing w:before="120" w:after="0" w:line="360" w:lineRule="auto"/>
         <w:rPr>
           <w:rFonts w:ascii="Times New Roman" w:eastAsia="Calibri" w:hAnsi="Times New Roman" w:cs="Times New Roman"/>
-          <w:lang w:val="pt-BR"/>
-        </w:rPr>
-      </w:pPr>
-      <w:r>
-        <w:rPr>
-          <w:rFonts w:ascii="Times New Roman" w:eastAsia="Calibri" w:hAnsi="Times New Roman" w:cs="Times New Roman"/>
-          <w:lang w:val="pt-BR"/>
+          <w:lang w:val="vi-VN"/>
+        </w:rPr>
+      </w:pPr>
+      <w:r>
+        <w:rPr>
+          <w:rFonts w:ascii="Times New Roman" w:eastAsia="Calibri" w:hAnsi="Times New Roman" w:cs="Times New Roman"/>
+          <w:lang w:val="vi-VN"/>
         </w:rPr>
         <w:t>T</w:t>
       </w:r>
       <w:r>
         <w:rPr>
           <w:rFonts w:ascii="Times New Roman" w:eastAsia="Calibri" w:hAnsi="Times New Roman" w:cs="Times New Roman"/>
-          <w:lang w:val="pt-BR"/>
+          <w:lang w:val="vi-VN"/>
         </w:rPr>
         <w:t xml:space="preserve">huộc đối tượng được hưởng chính sách miễn, giảm học phí </w:t>
       </w:r>
@@ -742,7 +748,7 @@
         <w:rPr>
           <w:rFonts w:ascii="Times New Roman" w:eastAsia="Calibri" w:hAnsi="Times New Roman" w:cs="Times New Roman"/>
           <w:i/>
-          <w:lang w:val="pt-BR"/>
+          <w:lang w:val="vi-VN"/>
         </w:rPr>
         <w:t>(tích vào ô dưới đây):</w:t>
       </w:r>
@@ -752,18 +758,17 @@
         <w:spacing w:before="120" w:after="0"/>
         <w:rPr>
           <w:rFonts w:ascii="Times New Roman" w:eastAsia="Calibri" w:hAnsi="Times New Roman" w:cs="Times New Roman"/>
-          <w:lang w:val="pt-BR"/>
-        </w:rPr>
-      </w:pPr>
-      <w:r>
-        <w:rPr>
-          <w:noProof/>
-          <w:lang w:eastAsia="ja-JP"/>
+          <w:lang w:val="vi-VN"/>
+        </w:rPr>
+      </w:pPr>
+      <w:r>
+        <w:rPr>
+          <w:lang w:val="vi-VN" w:eastAsia="ja-JP"/>
         </w:rPr>
         <mc:AlternateContent>
           <mc:Choice Requires="wps">
             <w:drawing>
-              <wp:anchor distT="0" distB="0" distL="114300" distR="114300" simplePos="0" relativeHeight="251654656" behindDoc="0" locked="0" layoutInCell="1" allowOverlap="1" wp14:anchorId="436AB74B" wp14:editId="700681AC">
+              <wp:anchor distT="0" distB="0" distL="114300" distR="114300" simplePos="0" relativeHeight="251654656" behindDoc="0" locked="0" layoutInCell="1" allowOverlap="1" wp14:anchorId="56532010" wp14:editId="4E01EF3C">
                 <wp:simplePos x="0" y="0"/>
                 <wp:positionH relativeFrom="column">
                   <wp:posOffset>5511165</wp:posOffset>
@@ -835,7 +840,7 @@
           </mc:Choice>
           <mc:Fallback>
             <w:pict>
-              <v:rect w14:anchorId="436AB74B" id="Rectangle 12" o:spid="_x0000_s1026" style="position:absolute;margin-left:433.95pt;margin-top:6pt;width:25.5pt;height:24pt;z-index:251654656;visibility:visible;mso-wrap-style:square;mso-width-percent:0;mso-height-percent:0;mso-wrap-distance-left:9pt;mso-wrap-distance-top:0;mso-wrap-distance-right:9pt;mso-wrap-distance-bottom:0;mso-position-horizontal:absolute;mso-position-horizontal-relative:text;mso-position-vertical:absolute;mso-position-vertical-relative:text;mso-width-percent:0;mso-height-percent:0;mso-width-relative:page;mso-height-relative:page;v-text-anchor:top" o:gfxdata="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">
+              <v:rect w14:anchorId="56532010" id="Rectangle 12" o:spid="_x0000_s1026" style="position:absolute;margin-left:433.95pt;margin-top:6pt;width:25.5pt;height:24pt;z-index:251654656;visibility:visible;mso-wrap-style:square;mso-width-percent:0;mso-height-percent:0;mso-wrap-distance-left:9pt;mso-wrap-distance-top:0;mso-wrap-distance-right:9pt;mso-wrap-distance-bottom:0;mso-position-horizontal:absolute;mso-position-horizontal-relative:text;mso-position-vertical:absolute;mso-position-vertical-relative:text;mso-width-percent:0;mso-height-percent:0;mso-width-relative:page;mso-height-relative:page;v-text-anchor:top" o:gfxdata="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">
                 <v:textbox>
                   <w:txbxContent>
                     <w:p>
@@ -858,21 +863,21 @@
       <w:r>
         <w:rPr>
           <w:rFonts w:ascii="Times New Roman" w:eastAsia="Calibri" w:hAnsi="Times New Roman" w:cs="Times New Roman"/>
-          <w:lang w:val="pt-BR"/>
+          <w:lang w:val="vi-VN"/>
         </w:rPr>
         <w:t>1.</w:t>
       </w:r>
       <w:r>
         <w:rPr>
           <w:rFonts w:ascii="Times New Roman" w:eastAsia="Calibri" w:hAnsi="Times New Roman" w:cs="Times New Roman"/>
-          <w:lang w:val="pt-BR"/>
+          <w:lang w:val="vi-VN"/>
         </w:rPr>
         <w:t>Các đối tượng theo quy định tại Pháp lệnh Ưu đãi người có công với cách mạng nếu đang theo</w:t>
       </w:r>
       <w:r>
         <w:rPr>
           <w:rFonts w:ascii="Times New Roman" w:eastAsia="Calibri" w:hAnsi="Times New Roman" w:cs="Times New Roman"/>
-          <w:lang w:val="pt-BR"/>
+          <w:lang w:val="vi-VN"/>
         </w:rPr>
         <w:t xml:space="preserve"> </w:t>
       </w:r>
@@ -882,19 +887,18 @@
         <w:spacing w:after="120"/>
         <w:rPr>
           <w:rFonts w:ascii="Times New Roman" w:eastAsia="Calibri" w:hAnsi="Times New Roman" w:cs="Times New Roman"/>
-          <w:lang w:val="pt-BR"/>
-        </w:rPr>
-      </w:pPr>
-      <w:r>
-        <w:rPr>
-          <w:rFonts w:ascii="Times New Roman" w:eastAsia="Calibri" w:hAnsi="Times New Roman" w:cs="Times New Roman"/>
-          <w:noProof/>
-          <w:lang w:eastAsia="ja-JP"/>
+          <w:lang w:val="vi-VN"/>
+        </w:rPr>
+      </w:pPr>
+      <w:r>
+        <w:rPr>
+          <w:rFonts w:ascii="Times New Roman" w:eastAsia="Calibri" w:hAnsi="Times New Roman" w:cs="Times New Roman"/>
+          <w:lang w:val="vi-VN" w:eastAsia="ja-JP"/>
         </w:rPr>
         <mc:AlternateContent>
           <mc:Choice Requires="wps">
             <w:drawing>
-              <wp:anchor distT="0" distB="0" distL="114300" distR="114300" simplePos="0" relativeHeight="251663360" behindDoc="0" locked="0" layoutInCell="1" allowOverlap="1" wp14:anchorId="689313B5" wp14:editId="6D67F26C">
+              <wp:anchor distT="0" distB="0" distL="114300" distR="114300" simplePos="0" relativeHeight="251657728" behindDoc="0" locked="0" layoutInCell="1" allowOverlap="1" wp14:anchorId="3B43C071" wp14:editId="313A7B41">
                 <wp:simplePos x="0" y="0"/>
                 <wp:positionH relativeFrom="column">
                   <wp:posOffset>5511165</wp:posOffset>
@@ -966,7 +970,7 @@
           </mc:Choice>
           <mc:Fallback>
             <w:pict>
-              <v:rect w14:anchorId="689313B5" id="Rectangle 11" o:spid="_x0000_s1027" style="position:absolute;margin-left:433.95pt;margin-top:20.7pt;width:26.25pt;height:24pt;z-index:251663360;visibility:visible;mso-wrap-style:square;mso-width-percent:0;mso-height-percent:0;mso-wrap-distance-left:9pt;mso-wrap-distance-top:0;mso-wrap-distance-right:9pt;mso-wrap-distance-bottom:0;mso-position-horizontal:absolute;mso-position-horizontal-relative:text;mso-position-vertical:absolute;mso-position-vertical-relative:text;mso-width-percent:0;mso-height-percent:0;mso-width-relative:page;mso-height-relative:page;v-text-anchor:top" o:gfxdata="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">
+              <v:rect w14:anchorId="3B43C071" id="Rectangle 11" o:spid="_x0000_s1027" style="position:absolute;margin-left:433.95pt;margin-top:20.7pt;width:26.25pt;height:24pt;z-index:251657728;visibility:visible;mso-wrap-style:square;mso-width-percent:0;mso-height-percent:0;mso-wrap-distance-left:9pt;mso-wrap-distance-top:0;mso-wrap-distance-right:9pt;mso-wrap-distance-bottom:0;mso-position-horizontal:absolute;mso-position-horizontal-relative:text;mso-position-vertical:absolute;mso-position-vertical-relative:text;mso-width-percent:0;mso-height-percent:0;mso-width-relative:page;mso-height-relative:page;v-text-anchor:top" o:gfxdata="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">
                 <v:textbox>
                   <w:txbxContent>
                     <w:p>
@@ -989,7 +993,7 @@
       <w:r>
         <w:rPr>
           <w:rFonts w:ascii="Times New Roman" w:eastAsia="Calibri" w:hAnsi="Times New Roman" w:cs="Times New Roman"/>
-          <w:lang w:val="pt-BR"/>
+          <w:lang w:val="vi-VN"/>
         </w:rPr>
         <w:t>học tại các cơ sở giáo dục thuộc hệ thống giáo dục quốc dân.</w:t>
       </w:r>
@@ -1001,20 +1005,20 @@
         <w:jc w:val="both"/>
         <w:rPr>
           <w:rFonts w:ascii="Times New Roman" w:eastAsia="Calibri" w:hAnsi="Times New Roman" w:cs="Times New Roman"/>
-          <w:lang w:val="pt-BR"/>
-        </w:rPr>
-      </w:pPr>
-      <w:r>
-        <w:rPr>
-          <w:rFonts w:ascii="Times New Roman" w:eastAsia="Calibri" w:hAnsi="Times New Roman" w:cs="Times New Roman"/>
-          <w:lang w:val="pt-BR"/>
+          <w:lang w:val="vi-VN"/>
+        </w:rPr>
+      </w:pPr>
+      <w:r>
+        <w:rPr>
+          <w:rFonts w:ascii="Times New Roman" w:eastAsia="Calibri" w:hAnsi="Times New Roman" w:cs="Times New Roman"/>
+          <w:lang w:val="vi-VN"/>
         </w:rPr>
         <w:t>2.</w:t>
       </w:r>
       <w:r>
         <w:rPr>
           <w:rFonts w:ascii="Times New Roman" w:eastAsia="Calibri" w:hAnsi="Times New Roman" w:cs="Times New Roman"/>
-          <w:lang w:val="pt-BR"/>
+          <w:lang w:val="vi-VN"/>
         </w:rPr>
         <w:t xml:space="preserve"> Sinh viên khuyết tật</w:t>
       </w:r>
@@ -1026,21 +1030,20 @@
         <w:jc w:val="both"/>
         <w:rPr>
           <w:rFonts w:ascii="Times New Roman" w:eastAsia="Calibri" w:hAnsi="Times New Roman" w:cs="Times New Roman"/>
-          <w:lang w:val="pt-BR"/>
-        </w:rPr>
-      </w:pPr>
-      <w:r>
-        <w:rPr>
-          <w:rFonts w:ascii="Times New Roman" w:eastAsia="Calibri" w:hAnsi="Times New Roman" w:cs="Times New Roman"/>
-          <w:noProof/>
+          <w:lang w:val="vi-VN"/>
+        </w:rPr>
+      </w:pPr>
+      <w:r>
+        <w:rPr>
+          <w:rFonts w:ascii="Times New Roman" w:eastAsia="Calibri" w:hAnsi="Times New Roman" w:cs="Times New Roman"/>
           <w:sz w:val="20"/>
           <w:szCs w:val="20"/>
-          <w:lang w:eastAsia="ja-JP"/>
+          <w:lang w:val="vi-VN" w:eastAsia="ja-JP"/>
         </w:rPr>
         <mc:AlternateContent>
           <mc:Choice Requires="wps">
             <w:drawing>
-              <wp:anchor distT="0" distB="0" distL="114300" distR="114300" simplePos="0" relativeHeight="251646976" behindDoc="0" locked="0" layoutInCell="1" allowOverlap="1" wp14:anchorId="6ED5D810" wp14:editId="1CCECEE2">
+              <wp:anchor distT="0" distB="0" distL="114300" distR="114300" simplePos="0" relativeHeight="251652608" behindDoc="0" locked="0" layoutInCell="1" allowOverlap="1" wp14:anchorId="2B973C0A" wp14:editId="63E713C9">
                 <wp:simplePos x="0" y="0"/>
                 <wp:positionH relativeFrom="column">
                   <wp:posOffset>5511164</wp:posOffset>
@@ -1110,7 +1113,7 @@
           </mc:Choice>
           <mc:Fallback>
             <w:pict>
-              <v:rect w14:anchorId="6ED5D810" id="Rectangle 10" o:spid="_x0000_s1028" style="position:absolute;left:0;text-align:left;margin-left:433.95pt;margin-top:11.1pt;width:26.25pt;height:23.25pt;z-index:251646976;visibility:visible;mso-wrap-style:square;mso-width-percent:0;mso-height-percent:0;mso-wrap-distance-left:9pt;mso-wrap-distance-top:0;mso-wrap-distance-right:9pt;mso-wrap-distance-bottom:0;mso-position-horizontal:absolute;mso-position-horizontal-relative:text;mso-position-vertical:absolute;mso-position-vertical-relative:text;mso-width-percent:0;mso-height-percent:0;mso-width-relative:page;mso-height-relative:page;v-text-anchor:top" o:gfxdata="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">
+              <v:rect w14:anchorId="2B973C0A" id="Rectangle 10" o:spid="_x0000_s1028" style="position:absolute;left:0;text-align:left;margin-left:433.95pt;margin-top:11.1pt;width:26.25pt;height:23.25pt;z-index:251652608;visibility:visible;mso-wrap-style:square;mso-width-percent:0;mso-height-percent:0;mso-wrap-distance-left:9pt;mso-wrap-distance-top:0;mso-wrap-distance-right:9pt;mso-wrap-distance-bottom:0;mso-position-horizontal:absolute;mso-position-horizontal-relative:text;mso-position-vertical:absolute;mso-position-vertical-relative:text;mso-width-percent:0;mso-height-percent:0;mso-width-relative:page;mso-height-relative:page;v-text-anchor:top" o:gfxdata="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">
                 <v:textbox>
                   <w:txbxContent>
                     <w:p>
@@ -1131,28 +1134,28 @@
       <w:r>
         <w:rPr>
           <w:rFonts w:ascii="Times New Roman" w:eastAsia="Calibri" w:hAnsi="Times New Roman" w:cs="Times New Roman"/>
-          <w:lang w:val="pt-BR"/>
+          <w:lang w:val="vi-VN"/>
         </w:rPr>
         <w:t>3. S</w:t>
       </w:r>
       <w:r>
         <w:rPr>
           <w:rFonts w:ascii="Times New Roman" w:eastAsia="Calibri" w:hAnsi="Times New Roman" w:cs="Times New Roman"/>
-          <w:lang w:val="pt-BR"/>
+          <w:lang w:val="vi-VN"/>
         </w:rPr>
         <w:t xml:space="preserve">inh viên </w:t>
       </w:r>
       <w:r>
         <w:rPr>
           <w:rFonts w:ascii="Times New Roman" w:eastAsia="Calibri" w:hAnsi="Times New Roman" w:cs="Times New Roman"/>
-          <w:lang w:val="pt-BR"/>
+          <w:lang w:val="vi-VN"/>
         </w:rPr>
         <w:t>từ 16 đến 22 tuổi không có nguồn nuôi dưỡng đang học đại học văn bằng thứ nhất thuộc đối tượng hưởng trợ cấp xã hội hàng tháng theo quy định tại khoản 1 và 2 Điều 5 N</w:t>
       </w:r>
       <w:r>
         <w:rPr>
           <w:rFonts w:ascii="Times New Roman" w:eastAsia="Calibri" w:hAnsi="Times New Roman" w:cs="Times New Roman"/>
-          <w:lang w:val="pt-BR"/>
+          <w:lang w:val="vi-VN"/>
         </w:rPr>
         <w:t>ghị định số 20/2021/NĐ-CP ngày 15/3/2021 của Chính phủ.</w:t>
       </w:r>
@@ -1163,22 +1166,21 @@
         <w:jc w:val="both"/>
         <w:rPr>
           <w:rFonts w:ascii="Times New Roman" w:eastAsia="Calibri" w:hAnsi="Times New Roman" w:cs="Times New Roman"/>
-          <w:lang w:val="pt-BR"/>
+          <w:lang w:val="vi-VN"/>
         </w:rPr>
       </w:pPr>
       <w:r>
         <w:rPr>
           <w:rFonts w:ascii="Times New Roman" w:eastAsia="Calibri" w:hAnsi="Times New Roman" w:cs="Times New Roman"/>
           <w:i/>
-          <w:noProof/>
           <w:sz w:val="20"/>
           <w:szCs w:val="20"/>
-          <w:lang w:eastAsia="ja-JP"/>
+          <w:lang w:val="vi-VN" w:eastAsia="ja-JP"/>
         </w:rPr>
         <mc:AlternateContent>
           <mc:Choice Requires="wps">
             <w:drawing>
-              <wp:anchor distT="0" distB="0" distL="114300" distR="114300" simplePos="0" relativeHeight="251651072" behindDoc="0" locked="0" layoutInCell="1" allowOverlap="1" wp14:anchorId="23FC406A" wp14:editId="1F3FF4DB">
+              <wp:anchor distT="0" distB="0" distL="114300" distR="114300" simplePos="0" relativeHeight="251653632" behindDoc="0" locked="0" layoutInCell="1" allowOverlap="1" wp14:anchorId="32EF0327" wp14:editId="1658AFAF">
                 <wp:simplePos x="0" y="0"/>
                 <wp:positionH relativeFrom="column">
                   <wp:posOffset>5511165</wp:posOffset>
@@ -1248,7 +1250,7 @@
           </mc:Choice>
           <mc:Fallback>
             <w:pict>
-              <v:rect w14:anchorId="23FC406A" id="Rectangle 9" o:spid="_x0000_s1029" style="position:absolute;left:0;text-align:left;margin-left:433.95pt;margin-top:2pt;width:26.25pt;height:19.5pt;z-index:251651072;visibility:visible;mso-wrap-style:square;mso-width-percent:0;mso-height-percent:0;mso-wrap-distance-left:9pt;mso-wrap-distance-top:0;mso-wrap-distance-right:9pt;mso-wrap-distance-bottom:0;mso-position-horizontal:absolute;mso-position-horizontal-relative:text;mso-position-vertical:absolute;mso-position-vertical-relative:text;mso-width-percent:0;mso-height-percent:0;mso-width-relative:page;mso-height-relative:page;v-text-anchor:top" o:gfxdata="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">
+              <v:rect w14:anchorId="32EF0327" id="Rectangle 9" o:spid="_x0000_s1029" style="position:absolute;left:0;text-align:left;margin-left:433.95pt;margin-top:2pt;width:26.25pt;height:19.5pt;z-index:251653632;visibility:visible;mso-wrap-style:square;mso-width-percent:0;mso-height-percent:0;mso-wrap-distance-left:9pt;mso-wrap-distance-top:0;mso-wrap-distance-right:9pt;mso-wrap-distance-bottom:0;mso-position-horizontal:absolute;mso-position-horizontal-relative:text;mso-position-vertical:absolute;mso-position-vertical-relative:text;mso-width-percent:0;mso-height-percent:0;mso-width-relative:page;mso-height-relative:page;v-text-anchor:top" o:gfxdata="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">
                 <v:textbox>
                   <w:txbxContent>
                     <w:p>
@@ -1269,21 +1271,21 @@
       <w:r>
         <w:rPr>
           <w:rFonts w:ascii="Times New Roman" w:eastAsia="Calibri" w:hAnsi="Times New Roman" w:cs="Times New Roman"/>
-          <w:lang w:val="pt-BR"/>
+          <w:lang w:val="vi-VN"/>
         </w:rPr>
         <w:t>4</w:t>
       </w:r>
       <w:r>
         <w:rPr>
           <w:rFonts w:ascii="Times New Roman" w:eastAsia="Calibri" w:hAnsi="Times New Roman" w:cs="Times New Roman"/>
-          <w:lang w:val="pt-BR"/>
+          <w:lang w:val="vi-VN"/>
         </w:rPr>
         <w:t xml:space="preserve">. </w:t>
       </w:r>
       <w:r>
         <w:rPr>
           <w:rFonts w:ascii="Times New Roman" w:eastAsia="Calibri" w:hAnsi="Times New Roman" w:cs="Times New Roman"/>
-          <w:lang w:val="pt-BR"/>
+          <w:lang w:val="vi-VN"/>
         </w:rPr>
         <w:t>Sinh viên hệ cử tuyển</w:t>
       </w:r>
@@ -1294,22 +1296,21 @@
         <w:jc w:val="both"/>
         <w:rPr>
           <w:rFonts w:ascii="Times New Roman" w:eastAsia="Calibri" w:hAnsi="Times New Roman" w:cs="Times New Roman"/>
-          <w:lang w:val="pt-BR"/>
+          <w:lang w:val="vi-VN"/>
         </w:rPr>
       </w:pPr>
       <w:r>
         <w:rPr>
           <w:rFonts w:ascii="Times New Roman" w:eastAsia="Calibri" w:hAnsi="Times New Roman" w:cs="Times New Roman"/>
           <w:i/>
-          <w:noProof/>
           <w:sz w:val="20"/>
           <w:szCs w:val="20"/>
-          <w:lang w:eastAsia="ja-JP"/>
+          <w:lang w:val="vi-VN" w:eastAsia="ja-JP"/>
         </w:rPr>
         <mc:AlternateContent>
           <mc:Choice Requires="wps">
             <w:drawing>
-              <wp:anchor distT="0" distB="0" distL="114300" distR="114300" simplePos="0" relativeHeight="251642880" behindDoc="0" locked="0" layoutInCell="1" allowOverlap="1" wp14:anchorId="7F893918" wp14:editId="4E604AEC">
+              <wp:anchor distT="0" distB="0" distL="114300" distR="114300" simplePos="0" relativeHeight="251651584" behindDoc="0" locked="0" layoutInCell="1" allowOverlap="1" wp14:anchorId="63588F1C" wp14:editId="57770A66">
                 <wp:simplePos x="0" y="0"/>
                 <wp:positionH relativeFrom="column">
                   <wp:posOffset>5511165</wp:posOffset>
@@ -1379,7 +1380,7 @@
           </mc:Choice>
           <mc:Fallback>
             <w:pict>
-              <v:rect w14:anchorId="7F893918" id="Rectangle 8" o:spid="_x0000_s1030" style="position:absolute;left:0;text-align:left;margin-left:433.95pt;margin-top:12.2pt;width:26.25pt;height:21pt;z-index:251642880;visibility:visible;mso-wrap-style:square;mso-width-percent:0;mso-height-percent:0;mso-wrap-distance-left:9pt;mso-wrap-distance-top:0;mso-wrap-distance-right:9pt;mso-wrap-distance-bottom:0;mso-position-horizontal:absolute;mso-position-horizontal-relative:text;mso-position-vertical:absolute;mso-position-vertical-relative:text;mso-width-percent:0;mso-height-percent:0;mso-width-relative:page;mso-height-relative:page;v-text-anchor:top" o:gfxdata="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">
+              <v:rect w14:anchorId="63588F1C" id="Rectangle 8" o:spid="_x0000_s1030" style="position:absolute;left:0;text-align:left;margin-left:433.95pt;margin-top:12.2pt;width:26.25pt;height:21pt;z-index:251651584;visibility:visible;mso-wrap-style:square;mso-width-percent:0;mso-height-percent:0;mso-wrap-distance-left:9pt;mso-wrap-distance-top:0;mso-wrap-distance-right:9pt;mso-wrap-distance-bottom:0;mso-position-horizontal:absolute;mso-position-horizontal-relative:text;mso-position-vertical:absolute;mso-position-vertical-relative:text;mso-width-percent:0;mso-height-percent:0;mso-width-relative:page;mso-height-relative:page;v-text-anchor:top" o:gfxdata="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">
                 <v:textbox>
                   <w:txbxContent>
                     <w:p>
@@ -1400,21 +1401,21 @@
       <w:r>
         <w:rPr>
           <w:rFonts w:ascii="Times New Roman" w:eastAsia="Calibri" w:hAnsi="Times New Roman" w:cs="Times New Roman"/>
-          <w:lang w:val="pt-BR"/>
+          <w:lang w:val="vi-VN"/>
         </w:rPr>
         <w:t>5</w:t>
       </w:r>
       <w:r>
         <w:rPr>
           <w:rFonts w:ascii="Times New Roman" w:eastAsia="Calibri" w:hAnsi="Times New Roman" w:cs="Times New Roman"/>
-          <w:lang w:val="pt-BR"/>
+          <w:lang w:val="vi-VN"/>
         </w:rPr>
         <w:t xml:space="preserve">. </w:t>
       </w:r>
       <w:r>
         <w:rPr>
           <w:rFonts w:ascii="Times New Roman" w:eastAsia="Calibri" w:hAnsi="Times New Roman" w:cs="Times New Roman"/>
-          <w:lang w:val="pt-BR"/>
+          <w:lang w:val="vi-VN"/>
         </w:rPr>
         <w:t xml:space="preserve">Sinh viên người dân tộc thiểu số có cha hoặc mẹ hoặc cả cha và mẹ hoặc ông bà (trong trường </w:t>
       </w:r>
@@ -1425,20 +1426,20 @@
         <w:jc w:val="both"/>
         <w:rPr>
           <w:rFonts w:ascii="Times New Roman" w:eastAsia="Calibri" w:hAnsi="Times New Roman" w:cs="Times New Roman"/>
-          <w:lang w:val="pt-BR"/>
-        </w:rPr>
-      </w:pPr>
-      <w:r>
-        <w:rPr>
-          <w:rFonts w:ascii="Times New Roman" w:eastAsia="Calibri" w:hAnsi="Times New Roman" w:cs="Times New Roman"/>
-          <w:lang w:val="pt-BR"/>
+          <w:lang w:val="vi-VN"/>
+        </w:rPr>
+      </w:pPr>
+      <w:r>
+        <w:rPr>
+          <w:rFonts w:ascii="Times New Roman" w:eastAsia="Calibri" w:hAnsi="Times New Roman" w:cs="Times New Roman"/>
+          <w:lang w:val="vi-VN"/>
         </w:rPr>
         <w:t>hợp ở với ông bà) thuộc hộ nghèo</w:t>
       </w:r>
       <w:r>
         <w:rPr>
           <w:rFonts w:ascii="Times New Roman" w:eastAsia="Calibri" w:hAnsi="Times New Roman" w:cs="Times New Roman"/>
-          <w:lang w:val="pt-BR"/>
+          <w:lang w:val="vi-VN"/>
         </w:rPr>
         <w:t xml:space="preserve"> và hộ cận nghèo theo quy định của Thủ tướng Chính phủ.</w:t>
       </w:r>
@@ -1450,19 +1451,18 @@
         <w:jc w:val="both"/>
         <w:rPr>
           <w:rFonts w:ascii="Times New Roman" w:eastAsia="Calibri" w:hAnsi="Times New Roman" w:cs="Times New Roman"/>
-          <w:lang w:val="pt-BR"/>
-        </w:rPr>
-      </w:pPr>
-      <w:r>
-        <w:rPr>
-          <w:rFonts w:ascii="Times New Roman" w:eastAsia="Calibri" w:hAnsi="Times New Roman" w:cs="Times New Roman"/>
-          <w:noProof/>
-          <w:lang w:eastAsia="ja-JP"/>
+          <w:lang w:val="vi-VN"/>
+        </w:rPr>
+      </w:pPr>
+      <w:r>
+        <w:rPr>
+          <w:rFonts w:ascii="Times New Roman" w:eastAsia="Calibri" w:hAnsi="Times New Roman" w:cs="Times New Roman"/>
+          <w:lang w:val="vi-VN" w:eastAsia="ja-JP"/>
         </w:rPr>
         <mc:AlternateContent>
           <mc:Choice Requires="wps">
             <w:drawing>
-              <wp:anchor distT="0" distB="0" distL="114300" distR="114300" simplePos="0" relativeHeight="251670528" behindDoc="0" locked="0" layoutInCell="1" allowOverlap="1" wp14:anchorId="2769E915" wp14:editId="251F8C91">
+              <wp:anchor distT="0" distB="0" distL="114300" distR="114300" simplePos="0" relativeHeight="251659776" behindDoc="0" locked="0" layoutInCell="1" allowOverlap="1" wp14:anchorId="0CD6D41C" wp14:editId="2893DC9D">
                 <wp:simplePos x="0" y="0"/>
                 <wp:positionH relativeFrom="column">
                   <wp:posOffset>5511166</wp:posOffset>
@@ -1532,7 +1532,7 @@
           </mc:Choice>
           <mc:Fallback>
             <w:pict>
-              <v:rect w14:anchorId="2769E915" id="Rectangle 7" o:spid="_x0000_s1031" style="position:absolute;left:0;text-align:left;margin-left:433.95pt;margin-top:10.1pt;width:25.5pt;height:18.75pt;z-index:251670528;visibility:visible;mso-wrap-style:square;mso-width-percent:0;mso-height-percent:0;mso-wrap-distance-left:9pt;mso-wrap-distance-top:0;mso-wrap-distance-right:9pt;mso-wrap-distance-bottom:0;mso-position-horizontal:absolute;mso-position-horizontal-relative:text;mso-position-vertical:absolute;mso-position-vertical-relative:text;mso-width-percent:0;mso-height-percent:0;mso-width-relative:page;mso-height-relative:page;v-text-anchor:top" o:gfxdata="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">
+              <v:rect w14:anchorId="0CD6D41C" id="Rectangle 7" o:spid="_x0000_s1031" style="position:absolute;left:0;text-align:left;margin-left:433.95pt;margin-top:10.1pt;width:25.5pt;height:18.75pt;z-index:251659776;visibility:visible;mso-wrap-style:square;mso-width-percent:0;mso-height-percent:0;mso-wrap-distance-left:9pt;mso-wrap-distance-top:0;mso-wrap-distance-right:9pt;mso-wrap-distance-bottom:0;mso-position-horizontal:absolute;mso-position-horizontal-relative:text;mso-position-vertical:absolute;mso-position-vertical-relative:text;mso-width-percent:0;mso-height-percent:0;mso-width-relative:page;mso-height-relative:page;v-text-anchor:top" o:gfxdata="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">
                 <v:textbox>
                   <w:txbxContent>
                     <w:p>
@@ -1553,21 +1553,21 @@
       <w:r>
         <w:rPr>
           <w:rFonts w:ascii="Times New Roman" w:eastAsia="Calibri" w:hAnsi="Times New Roman" w:cs="Times New Roman"/>
-          <w:lang w:val="pt-BR"/>
+          <w:lang w:val="vi-VN"/>
         </w:rPr>
         <w:t>6</w:t>
       </w:r>
       <w:r>
         <w:rPr>
           <w:rFonts w:ascii="Times New Roman" w:eastAsia="Calibri" w:hAnsi="Times New Roman" w:cs="Times New Roman"/>
-          <w:lang w:val="pt-BR"/>
+          <w:lang w:val="vi-VN"/>
         </w:rPr>
         <w:t>.</w:t>
       </w:r>
       <w:r>
         <w:rPr>
           <w:rFonts w:ascii="Times New Roman" w:eastAsia="Calibri" w:hAnsi="Times New Roman" w:cs="Times New Roman"/>
-          <w:lang w:val="pt-BR"/>
+          <w:lang w:val="vi-VN"/>
         </w:rPr>
         <w:t xml:space="preserve"> Sinh viên là người dân tộc thiểu số rất ít người </w:t>
       </w:r>
@@ -1575,21 +1575,21 @@
         <w:rPr>
           <w:rFonts w:ascii="Times New Roman" w:eastAsia="Calibri" w:hAnsi="Times New Roman" w:cs="Times New Roman"/>
           <w:i/>
-          <w:lang w:val="pt-BR"/>
+          <w:lang w:val="vi-VN"/>
         </w:rPr>
         <w:t>(Cống, Mảng, Pu Péo, Si La, Cờ Lao, Bố Y, La Ha, Ngái, Chứt, Ơ Đu, Brâu, Rơ Măm, Lô Tô, Lự, Pà Thẻn, La Hủ)</w:t>
       </w:r>
       <w:r>
         <w:rPr>
           <w:rFonts w:ascii="Times New Roman" w:eastAsia="Calibri" w:hAnsi="Times New Roman" w:cs="Times New Roman"/>
-          <w:lang w:val="pt-BR"/>
+          <w:lang w:val="vi-VN"/>
         </w:rPr>
         <w:t xml:space="preserve"> ở vùng có điều kiện kinh tế - xã hội khó khăn hoặc đặc biệt khó khăn.</w:t>
       </w:r>
       <w:r>
         <w:rPr>
           <w:rFonts w:ascii="Times New Roman" w:eastAsia="Calibri" w:hAnsi="Times New Roman" w:cs="Times New Roman"/>
-          <w:lang w:val="pt-BR"/>
+          <w:lang w:val="vi-VN"/>
         </w:rPr>
         <w:t xml:space="preserve">                                                                                                                                                                                                                                                                                                                                                                                                                                                                                                                                                                                                                                                                                                                                                                                                                                                                                                                                                                                                                                                                                                                                                                                                                                                                                                                                                                                                                                                                                                                                                                                                                                                                                                                                                                                                                                                                                                                                                                                                                                                                                                                                                                                                                                                                                                                                                                                                                                                                                                                                                                                                                                                                                                                                           </w:t>
       </w:r>
@@ -1604,22 +1604,21 @@
         <w:jc w:val="both"/>
         <w:rPr>
           <w:rFonts w:ascii="Times New Roman" w:eastAsia="Calibri" w:hAnsi="Times New Roman" w:cs="Times New Roman"/>
-          <w:lang w:val="pt-BR"/>
+          <w:lang w:val="vi-VN"/>
         </w:rPr>
       </w:pPr>
       <w:r>
         <w:rPr>
           <w:rFonts w:ascii="Times New Roman" w:eastAsia="Calibri" w:hAnsi="Times New Roman" w:cs="Times New Roman"/>
           <w:i/>
-          <w:noProof/>
           <w:sz w:val="20"/>
           <w:szCs w:val="20"/>
-          <w:lang w:eastAsia="ja-JP"/>
+          <w:lang w:val="vi-VN" w:eastAsia="ja-JP"/>
         </w:rPr>
         <mc:AlternateContent>
           <mc:Choice Requires="wps">
             <w:drawing>
-              <wp:anchor distT="0" distB="0" distL="114300" distR="114300" simplePos="0" relativeHeight="251656192" behindDoc="0" locked="0" layoutInCell="1" allowOverlap="1" wp14:anchorId="4DCEAE6F" wp14:editId="0D06AF05">
+              <wp:anchor distT="0" distB="0" distL="114300" distR="114300" simplePos="0" relativeHeight="251656704" behindDoc="0" locked="0" layoutInCell="1" allowOverlap="1" wp14:anchorId="4B832D7B" wp14:editId="0274953D">
                 <wp:simplePos x="0" y="0"/>
                 <wp:positionH relativeFrom="column">
                   <wp:posOffset>5511166</wp:posOffset>
@@ -1689,7 +1688,7 @@
           </mc:Choice>
           <mc:Fallback>
             <w:pict>
-              <v:rect w14:anchorId="4DCEAE6F" id="Rectangle 6" o:spid="_x0000_s1032" style="position:absolute;left:0;text-align:left;margin-left:433.95pt;margin-top:6.2pt;width:25.5pt;height:19.5pt;z-index:251656192;visibility:visible;mso-wrap-style:square;mso-width-percent:0;mso-height-percent:0;mso-wrap-distance-left:9pt;mso-wrap-distance-top:0;mso-wrap-distance-right:9pt;mso-wrap-distance-bottom:0;mso-position-horizontal:absolute;mso-position-horizontal-relative:text;mso-position-vertical:absolute;mso-position-vertical-relative:text;mso-width-percent:0;mso-height-percent:0;mso-width-relative:page;mso-height-relative:page;v-text-anchor:top" o:gfxdata="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">
+              <v:rect w14:anchorId="4B832D7B" id="Rectangle 6" o:spid="_x0000_s1032" style="position:absolute;left:0;text-align:left;margin-left:433.95pt;margin-top:6.2pt;width:25.5pt;height:19.5pt;z-index:251656704;visibility:visible;mso-wrap-style:square;mso-width-percent:0;mso-height-percent:0;mso-wrap-distance-left:9pt;mso-wrap-distance-top:0;mso-wrap-distance-right:9pt;mso-wrap-distance-bottom:0;mso-position-horizontal:absolute;mso-position-horizontal-relative:text;mso-position-vertical:absolute;mso-position-vertical-relative:text;mso-width-percent:0;mso-height-percent:0;mso-width-relative:page;mso-height-relative:page;v-text-anchor:top" o:gfxdata="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">
                 <v:textbox>
                   <w:txbxContent>
                     <w:p>
@@ -1710,23 +1709,263 @@
       <w:r>
         <w:rPr>
           <w:rFonts w:ascii="Times New Roman" w:eastAsia="Calibri" w:hAnsi="Times New Roman" w:cs="Times New Roman"/>
-          <w:lang w:val="pt-BR"/>
+          <w:lang w:val="vi-VN"/>
         </w:rPr>
         <w:t>7</w:t>
       </w:r>
       <w:r>
         <w:rPr>
           <w:rFonts w:ascii="Times New Roman" w:eastAsia="Calibri" w:hAnsi="Times New Roman" w:cs="Times New Roman"/>
-          <w:lang w:val="pt-BR"/>
+          <w:lang w:val="vi-VN"/>
         </w:rPr>
         <w:t xml:space="preserve">. </w:t>
       </w:r>
       <w:r>
         <w:rPr>
           <w:rFonts w:ascii="Times New Roman" w:eastAsia="Calibri" w:hAnsi="Times New Roman" w:cs="Times New Roman"/>
-          <w:lang w:val="pt-BR"/>
+          <w:lang w:val="vi-VN"/>
         </w:rPr>
         <w:t>Sinh viên thuộc các đối tượng của chương trình, đề án được miễn giảm học phí theo quy định của Chính phủ.</w:t>
+      </w:r>
+    </w:p>
+    <w:p>
+      <w:pPr>
+        <w:tabs>
+          <w:tab w:val="left" w:pos="8505"/>
+        </w:tabs>
+        <w:spacing w:before="240" w:after="120"/>
+        <w:ind w:right="709"/>
+        <w:jc w:val="both"/>
+        <w:rPr>
+          <w:rFonts w:ascii="Times New Roman" w:eastAsia="Calibri" w:hAnsi="Times New Roman" w:cs="Times New Roman"/>
+          <w:lang w:val="vi-VN"/>
+        </w:rPr>
+      </w:pPr>
+      <w:r>
+        <w:rPr>
+          <w:rFonts w:ascii="Times New Roman" w:eastAsia="Calibri" w:hAnsi="Times New Roman" w:cs="Times New Roman"/>
+          <w:i/>
+          <w:sz w:val="20"/>
+          <w:szCs w:val="20"/>
+          <w:lang w:val="vi-VN"/>
+        </w:rPr>
+        <mc:AlternateContent>
+          <mc:Choice Requires="wps">
+            <w:drawing>
+              <wp:anchor distT="0" distB="0" distL="114300" distR="114300" simplePos="0" relativeHeight="251661824" behindDoc="0" locked="0" layoutInCell="1" allowOverlap="1" wp14:anchorId="2EE76A0D" wp14:editId="3626CF97">
+                <wp:simplePos x="0" y="0"/>
+                <wp:positionH relativeFrom="column">
+                  <wp:posOffset>5511165</wp:posOffset>
+                </wp:positionH>
+                <wp:positionV relativeFrom="paragraph">
+                  <wp:posOffset>147319</wp:posOffset>
+                </wp:positionV>
+                <wp:extent cx="323850" cy="219075"/>
+                <wp:effectExtent l="0" t="0" r="19050" b="28575"/>
+                <wp:wrapNone/>
+                <wp:docPr id="5" name="Rectangle 5"/>
+                <wp:cNvGraphicFramePr>
+                  <a:graphicFrameLocks xmlns:a="http://schemas.openxmlformats.org/drawingml/2006/main"/>
+                </wp:cNvGraphicFramePr>
+                <a:graphic xmlns:a="http://schemas.openxmlformats.org/drawingml/2006/main">
+                  <a:graphicData uri="http://schemas.microsoft.com/office/word/2010/wordprocessingShape">
+                    <wps:wsp>
+                      <wps:cNvSpPr>
+                        <a:spLocks noChangeArrowheads="1"/>
+                      </wps:cNvSpPr>
+                      <wps:spPr bwMode="auto">
+                        <a:xfrm>
+                          <a:off x="0" y="0"/>
+                          <a:ext cx="323850" cy="219075"/>
+                        </a:xfrm>
+                        <a:prstGeom prst="rect">
+                          <a:avLst/>
+                        </a:prstGeom>
+                        <a:solidFill>
+                          <a:srgbClr val="FFFFFF"/>
+                        </a:solidFill>
+                        <a:ln w="9525">
+                          <a:solidFill>
+                            <a:srgbClr val="000000"/>
+                          </a:solidFill>
+                          <a:miter lim="800000"/>
+                          <a:headEnd/>
+                          <a:tailEnd/>
+                        </a:ln>
+                      </wps:spPr>
+                      <wps:txbx>
+                        <w:txbxContent>
+                          <w:p>
+                            <w:pPr>
+                              <w:jc w:val="center"/>
+                            </w:pPr>
+                            <w:r>
+                              <w:t>&lt;option8&gt;</w:t>
+                            </w:r>
+                          </w:p>
+                        </w:txbxContent>
+                      </wps:txbx>
+                      <wps:bodyPr rot="0" vert="horz" wrap="square" lIns="91440" tIns="45720" rIns="91440" bIns="45720" anchor="t" anchorCtr="0" upright="1">
+                        <a:noAutofit/>
+                      </wps:bodyPr>
+                    </wps:wsp>
+                  </a:graphicData>
+                </a:graphic>
+                <wp14:sizeRelH relativeFrom="page">
+                  <wp14:pctWidth>0</wp14:pctWidth>
+                </wp14:sizeRelH>
+                <wp14:sizeRelV relativeFrom="page">
+                  <wp14:pctHeight>0</wp14:pctHeight>
+                </wp14:sizeRelV>
+              </wp:anchor>
+            </w:drawing>
+          </mc:Choice>
+          <mc:Fallback>
+            <w:pict>
+              <v:rect w14:anchorId="2EE76A0D" id="Rectangle 5" o:spid="_x0000_s1033" style="position:absolute;left:0;text-align:left;margin-left:433.95pt;margin-top:11.6pt;width:25.5pt;height:17.25pt;z-index:251661824;visibility:visible;mso-wrap-style:square;mso-width-percent:0;mso-height-percent:0;mso-wrap-distance-left:9pt;mso-wrap-distance-top:0;mso-wrap-distance-right:9pt;mso-wrap-distance-bottom:0;mso-position-horizontal:absolute;mso-position-horizontal-relative:text;mso-position-vertical:absolute;mso-position-vertical-relative:text;mso-width-percent:0;mso-height-percent:0;mso-width-relative:page;mso-height-relative:page;v-text-anchor:top" o:gfxdata="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">
+                <v:textbox>
+                  <w:txbxContent>
+                    <w:p>
+                      <w:pPr>
+                        <w:jc w:val="center"/>
+                      </w:pPr>
+                      <w:r>
+                        <w:t>&lt;option8&gt;</w:t>
+                      </w:r>
+                    </w:p>
+                  </w:txbxContent>
+                </v:textbox>
+              </v:rect>
+            </w:pict>
+          </mc:Fallback>
+        </mc:AlternateContent>
+      </w:r>
+      <w:r>
+        <w:rPr>
+          <w:rFonts w:ascii="Times New Roman" w:eastAsia="Calibri" w:hAnsi="Times New Roman" w:cs="Times New Roman"/>
+          <w:lang w:val="vi-VN"/>
+        </w:rPr>
+        <w:t>8. Sinh viên là người dân tộc thiểu số (ngoài đối tượng dân tộc thiểu số rất ít người) ở thôn/bản đặc biệt khó khăn, xã khu vực III vùng dân tộc và miền núi, xã đặc biệt khó khăn vùng bãi ngang ven biển hải đảo theo quy định của cơ quan có thẩm quyền .</w:t>
+      </w:r>
+    </w:p>
+    <w:p>
+      <w:pPr>
+        <w:tabs>
+          <w:tab w:val="left" w:pos="8505"/>
+        </w:tabs>
+        <w:spacing w:before="240" w:after="120"/>
+        <w:ind w:right="709"/>
+        <w:jc w:val="both"/>
+        <w:rPr>
+          <w:rFonts w:ascii="Times New Roman" w:eastAsia="Calibri" w:hAnsi="Times New Roman" w:cs="Times New Roman"/>
+          <w:lang w:val="vi-VN"/>
+        </w:rPr>
+      </w:pPr>
+      <w:r>
+        <w:rPr>
+          <w:rFonts w:ascii="Times New Roman" w:eastAsia="Calibri" w:hAnsi="Times New Roman" w:cs="Times New Roman"/>
+          <w:i/>
+          <w:sz w:val="20"/>
+          <w:szCs w:val="20"/>
+          <w:lang w:val="vi-VN"/>
+        </w:rPr>
+        <mc:AlternateContent>
+          <mc:Choice Requires="wps">
+            <w:drawing>
+              <wp:anchor distT="0" distB="0" distL="114300" distR="114300" simplePos="0" relativeHeight="251663872" behindDoc="0" locked="0" layoutInCell="1" allowOverlap="1" wp14:anchorId="653496AE" wp14:editId="560F7AA6">
+                <wp:simplePos x="0" y="0"/>
+                <wp:positionH relativeFrom="column">
+                  <wp:posOffset>5511164</wp:posOffset>
+                </wp:positionH>
+                <wp:positionV relativeFrom="paragraph">
+                  <wp:posOffset>116840</wp:posOffset>
+                </wp:positionV>
+                <wp:extent cx="333375" cy="228600"/>
+                <wp:effectExtent l="0" t="0" r="28575" b="19050"/>
+                <wp:wrapNone/>
+                <wp:docPr id="14" name="Rectangle 14"/>
+                <wp:cNvGraphicFramePr>
+                  <a:graphicFrameLocks xmlns:a="http://schemas.openxmlformats.org/drawingml/2006/main"/>
+                </wp:cNvGraphicFramePr>
+                <a:graphic xmlns:a="http://schemas.openxmlformats.org/drawingml/2006/main">
+                  <a:graphicData uri="http://schemas.microsoft.com/office/word/2010/wordprocessingShape">
+                    <wps:wsp>
+                      <wps:cNvSpPr>
+                        <a:spLocks noChangeArrowheads="1"/>
+                      </wps:cNvSpPr>
+                      <wps:spPr bwMode="auto">
+                        <a:xfrm>
+                          <a:off x="0" y="0"/>
+                          <a:ext cx="333375" cy="228600"/>
+                        </a:xfrm>
+                        <a:prstGeom prst="rect">
+                          <a:avLst/>
+                        </a:prstGeom>
+                        <a:solidFill>
+                          <a:srgbClr val="FFFFFF"/>
+                        </a:solidFill>
+                        <a:ln w="9525">
+                          <a:solidFill>
+                            <a:srgbClr val="000000"/>
+                          </a:solidFill>
+                          <a:miter lim="800000"/>
+                          <a:headEnd/>
+                          <a:tailEnd/>
+                        </a:ln>
+                      </wps:spPr>
+                      <wps:txbx>
+                        <w:txbxContent>
+                          <w:p>
+                            <w:pPr>
+                              <w:jc w:val="center"/>
+                            </w:pPr>
+                            <w:r>
+                              <w:t>&lt;option9&gt;</w:t>
+                            </w:r>
+                          </w:p>
+                        </w:txbxContent>
+                      </wps:txbx>
+                      <wps:bodyPr rot="0" vert="horz" wrap="square" lIns="91440" tIns="45720" rIns="91440" bIns="45720" anchor="t" anchorCtr="0" upright="1">
+                        <a:noAutofit/>
+                      </wps:bodyPr>
+                    </wps:wsp>
+                  </a:graphicData>
+                </a:graphic>
+                <wp14:sizeRelH relativeFrom="page">
+                  <wp14:pctWidth>0</wp14:pctWidth>
+                </wp14:sizeRelH>
+                <wp14:sizeRelV relativeFrom="page">
+                  <wp14:pctHeight>0</wp14:pctHeight>
+                </wp14:sizeRelV>
+              </wp:anchor>
+            </w:drawing>
+          </mc:Choice>
+          <mc:Fallback>
+            <w:pict>
+              <v:rect w14:anchorId="653496AE" id="Rectangle 14" o:spid="_x0000_s1034" style="position:absolute;left:0;text-align:left;margin-left:433.95pt;margin-top:9.2pt;width:26.25pt;height:18pt;z-index:251663872;visibility:visible;mso-wrap-style:square;mso-width-percent:0;mso-height-percent:0;mso-wrap-distance-left:9pt;mso-wrap-distance-top:0;mso-wrap-distance-right:9pt;mso-wrap-distance-bottom:0;mso-position-horizontal:absolute;mso-position-horizontal-relative:text;mso-position-vertical:absolute;mso-position-vertical-relative:text;mso-width-percent:0;mso-height-percent:0;mso-width-relative:page;mso-height-relative:page;v-text-anchor:top" o:gfxdata="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">
+                <v:textbox>
+                  <w:txbxContent>
+                    <w:p>
+                      <w:pPr>
+                        <w:jc w:val="center"/>
+                      </w:pPr>
+                      <w:r>
+                        <w:t>&lt;option9&gt;</w:t>
+                      </w:r>
+                    </w:p>
+                  </w:txbxContent>
+                </v:textbox>
+              </v:rect>
+            </w:pict>
+          </mc:Fallback>
+        </mc:AlternateContent>
+      </w:r>
+      <w:r>
+        <w:rPr>
+          <w:rFonts w:ascii="Times New Roman" w:eastAsia="Calibri" w:hAnsi="Times New Roman" w:cs="Times New Roman"/>
+          <w:lang w:val="vi-VN"/>
+        </w:rPr>
+        <w:t>9. Sinh viên là con cán bộ, công chức, viên chức, công nhân mà cha hoặc mẹ bị tai nạn lao động hoặc mắc bệnh nghề nghiệp được hưởng trợ cấp thường xuyên.</w:t>
       </w:r>
     </w:p>
     <w:p>
@@ -1739,90 +1978,105 @@
         <w:jc w:val="both"/>
         <w:rPr>
           <w:rFonts w:ascii="Times New Roman" w:eastAsia="Calibri" w:hAnsi="Times New Roman" w:cs="Times New Roman"/>
-          <w:lang w:val="pt-BR"/>
+          <w:lang w:val="vi-VN"/>
+        </w:rPr>
+      </w:pPr>
+    </w:p>
+    <w:p>
+      <w:pPr>
+        <w:tabs>
+          <w:tab w:val="left" w:pos="8505"/>
+        </w:tabs>
+        <w:spacing w:before="240" w:after="120"/>
+        <w:ind w:right="708"/>
+        <w:jc w:val="both"/>
+        <w:rPr>
+          <w:rFonts w:ascii="Times New Roman" w:eastAsia="Calibri" w:hAnsi="Times New Roman" w:cs="Times New Roman"/>
+          <w:lang w:val="vi-VN"/>
         </w:rPr>
       </w:pPr>
       <w:r>
         <w:rPr>
           <w:rFonts w:ascii="Times New Roman" w:eastAsia="Times New Roman" w:hAnsi="Times New Roman" w:cs="Times New Roman"/>
-          <w:lang w:val="pt-BR" w:eastAsia="vi-VN"/>
-        </w:rPr>
+          <w:lang w:val="vi-VN" w:eastAsia="vi-VN"/>
+        </w:rPr>
+        <w:lastRenderedPageBreak/>
         <w:t xml:space="preserve"> </w:t>
       </w:r>
       <w:r>
         <w:rPr>
           <w:rFonts w:ascii="Times New Roman" w:eastAsia="Times New Roman" w:hAnsi="Times New Roman" w:cs="Times New Roman"/>
-          <w:lang w:val="pt-BR" w:eastAsia="vi-VN"/>
+          <w:lang w:val="vi-VN" w:eastAsia="vi-VN"/>
         </w:rPr>
         <w:t>Căn cứ vào Nghị định số 8</w:t>
       </w:r>
       <w:r>
         <w:rPr>
           <w:rFonts w:ascii="Times New Roman" w:eastAsia="Times New Roman" w:hAnsi="Times New Roman" w:cs="Times New Roman"/>
-          <w:lang w:val="pt-BR" w:eastAsia="vi-VN"/>
+          <w:lang w:val="vi-VN" w:eastAsia="vi-VN"/>
         </w:rPr>
         <w:t>1/2021</w:t>
       </w:r>
       <w:r>
         <w:rPr>
           <w:rFonts w:ascii="Times New Roman" w:eastAsia="Times New Roman" w:hAnsi="Times New Roman" w:cs="Times New Roman"/>
-          <w:lang w:val="pt-BR" w:eastAsia="vi-VN"/>
+          <w:lang w:val="vi-VN" w:eastAsia="vi-VN"/>
         </w:rPr>
         <w:t xml:space="preserve">/NĐ-CP ngày </w:t>
       </w:r>
       <w:r>
         <w:rPr>
           <w:rFonts w:ascii="Times New Roman" w:eastAsia="Times New Roman" w:hAnsi="Times New Roman" w:cs="Times New Roman"/>
-          <w:lang w:val="pt-BR" w:eastAsia="vi-VN"/>
+          <w:lang w:val="vi-VN" w:eastAsia="vi-VN"/>
         </w:rPr>
         <w:t>27</w:t>
       </w:r>
       <w:r>
         <w:rPr>
           <w:rFonts w:ascii="Times New Roman" w:eastAsia="Times New Roman" w:hAnsi="Times New Roman" w:cs="Times New Roman"/>
-          <w:lang w:val="pt-BR" w:eastAsia="vi-VN"/>
+          <w:lang w:val="vi-VN" w:eastAsia="vi-VN"/>
         </w:rPr>
         <w:t>/</w:t>
       </w:r>
       <w:r>
         <w:rPr>
           <w:rFonts w:ascii="Times New Roman" w:eastAsia="Times New Roman" w:hAnsi="Times New Roman" w:cs="Times New Roman"/>
-          <w:lang w:val="pt-BR" w:eastAsia="vi-VN"/>
+          <w:lang w:val="vi-VN" w:eastAsia="vi-VN"/>
         </w:rPr>
         <w:t>8</w:t>
       </w:r>
       <w:r>
         <w:rPr>
           <w:rFonts w:ascii="Times New Roman" w:eastAsia="Times New Roman" w:hAnsi="Times New Roman" w:cs="Times New Roman"/>
-          <w:lang w:val="pt-BR" w:eastAsia="vi-VN"/>
+          <w:lang w:val="vi-VN" w:eastAsia="vi-VN"/>
         </w:rPr>
         <w:t>/20</w:t>
       </w:r>
       <w:r>
         <w:rPr>
           <w:rFonts w:ascii="Times New Roman" w:eastAsia="Times New Roman" w:hAnsi="Times New Roman" w:cs="Times New Roman"/>
-          <w:lang w:val="pt-BR" w:eastAsia="vi-VN"/>
+          <w:lang w:val="vi-VN" w:eastAsia="vi-VN"/>
         </w:rPr>
         <w:t>21</w:t>
       </w:r>
       <w:r>
         <w:rPr>
           <w:rFonts w:ascii="Times New Roman" w:eastAsia="Times New Roman" w:hAnsi="Times New Roman" w:cs="Times New Roman"/>
-          <w:lang w:val="pt-BR" w:eastAsia="vi-VN"/>
+          <w:lang w:val="vi-VN" w:eastAsia="vi-VN"/>
         </w:rPr>
         <w:t xml:space="preserve"> của Chính phủ, </w:t>
       </w:r>
       <w:r>
         <w:rPr>
           <w:rFonts w:ascii="Times New Roman" w:eastAsia="Times New Roman" w:hAnsi="Times New Roman" w:cs="Times New Roman"/>
-          <w:lang w:val="pt-BR" w:eastAsia="vi-VN"/>
+          <w:lang w:val="vi-VN" w:eastAsia="vi-VN"/>
         </w:rPr>
         <w:t>tôi</w:t>
       </w:r>
       <w:r>
         <w:rPr>
           <w:rFonts w:ascii="Times New Roman" w:eastAsia="Times New Roman" w:hAnsi="Times New Roman" w:cs="Times New Roman"/>
-          <w:lang w:val="pt-BR" w:eastAsia="vi-VN"/>
+          <w:lang w:val="vi-VN" w:eastAsia="vi-VN"/>
         </w:rPr>
         <w:t xml:space="preserve"> làm đơn này đề nghị được Nhà trường xem xét để được miễn, giảm học phí theo quy định.</w:t>
       </w:r>
@@ -1836,7 +2090,7 @@
           <w:i/>
           <w:sz w:val="24"/>
           <w:szCs w:val="24"/>
-          <w:lang w:val="pt-BR" w:eastAsia="vi-VN"/>
+          <w:lang w:val="vi-VN" w:eastAsia="vi-VN"/>
         </w:rPr>
       </w:pPr>
       <w:r>
@@ -1845,7 +2099,7 @@
           <w:i/>
           <w:sz w:val="24"/>
           <w:szCs w:val="24"/>
-          <w:lang w:val="pt-BR" w:eastAsia="vi-VN"/>
+          <w:lang w:val="vi-VN" w:eastAsia="vi-VN"/>
         </w:rPr>
         <w:t xml:space="preserve">                                                                         ………., ngày …….</w:t>
       </w:r>
@@ -1855,7 +2109,7 @@
           <w:i/>
           <w:sz w:val="24"/>
           <w:szCs w:val="24"/>
-          <w:lang w:val="pt-BR" w:eastAsia="vi-VN"/>
+          <w:lang w:val="vi-VN" w:eastAsia="vi-VN"/>
         </w:rPr>
         <w:t xml:space="preserve"> </w:t>
       </w:r>
@@ -1865,7 +2119,7 @@
           <w:i/>
           <w:sz w:val="24"/>
           <w:szCs w:val="24"/>
-          <w:lang w:val="pt-BR" w:eastAsia="vi-VN"/>
+          <w:lang w:val="vi-VN" w:eastAsia="vi-VN"/>
         </w:rPr>
         <w:t>tháng ……năm …….</w:t>
       </w:r>
@@ -1879,7 +2133,7 @@
           <w:b/>
           <w:sz w:val="24"/>
           <w:szCs w:val="24"/>
-          <w:lang w:val="pt-BR" w:eastAsia="vi-VN"/>
+          <w:lang w:val="vi-VN" w:eastAsia="vi-VN"/>
         </w:rPr>
       </w:pPr>
       <w:r>
@@ -1887,7 +2141,7 @@
           <w:rFonts w:ascii="Times New Roman" w:eastAsia="Times New Roman" w:hAnsi="Times New Roman" w:cs="Times New Roman"/>
           <w:sz w:val="24"/>
           <w:szCs w:val="24"/>
-          <w:lang w:val="pt-BR" w:eastAsia="vi-VN"/>
+          <w:lang w:val="vi-VN" w:eastAsia="vi-VN"/>
         </w:rPr>
         <w:t xml:space="preserve">                                                                  </w:t>
       </w:r>
@@ -1897,7 +2151,7 @@
           <w:b/>
           <w:sz w:val="24"/>
           <w:szCs w:val="24"/>
-          <w:lang w:val="pt-BR" w:eastAsia="vi-VN"/>
+          <w:lang w:val="vi-VN" w:eastAsia="vi-VN"/>
         </w:rPr>
         <w:t>Người làm đơn</w:t>
       </w:r>
@@ -1911,7 +2165,7 @@
           <w:i/>
           <w:sz w:val="24"/>
           <w:szCs w:val="24"/>
-          <w:lang w:val="pt-BR" w:eastAsia="vi-VN"/>
+          <w:lang w:val="vi-VN" w:eastAsia="vi-VN"/>
         </w:rPr>
       </w:pPr>
       <w:r>
@@ -1920,7 +2174,7 @@
           <w:i/>
           <w:sz w:val="24"/>
           <w:szCs w:val="24"/>
-          <w:lang w:val="pt-BR" w:eastAsia="vi-VN"/>
+          <w:lang w:val="vi-VN" w:eastAsia="vi-VN"/>
         </w:rPr>
         <w:t xml:space="preserve">                                                                (Ký tên và ghi rõ họ tên)</w:t>
       </w:r>
@@ -1969,7 +2223,7 @@
                       <w:rFonts w:ascii="Times New Roman" w:eastAsia="Calibri" w:hAnsi="Times New Roman" w:cs="Times New Roman"/>
                       <w:sz w:val="20"/>
                       <w:szCs w:val="20"/>
-                      <w:lang w:val="pt-BR"/>
+                      <w:lang w:val="vi-VN"/>
                     </w:rPr>
                   </w:pPr>
                 </w:p>
@@ -1983,7 +2237,7 @@
                 <w:rFonts w:ascii="Times New Roman" w:eastAsia="Calibri" w:hAnsi="Times New Roman" w:cs="Times New Roman"/>
                 <w:sz w:val="20"/>
                 <w:szCs w:val="20"/>
-                <w:lang w:val="pt-BR"/>
+                <w:lang w:val="vi-VN"/>
               </w:rPr>
             </w:pPr>
           </w:p>
@@ -2001,7 +2255,7 @@
                 <w:rFonts w:ascii="Times New Roman" w:eastAsia="Calibri" w:hAnsi="Times New Roman" w:cs="Times New Roman"/>
                 <w:sz w:val="20"/>
                 <w:szCs w:val="20"/>
-                <w:lang w:val="pt-BR"/>
+                <w:lang w:val="vi-VN"/>
               </w:rPr>
             </w:pPr>
           </w:p>
@@ -2015,7 +2269,7 @@
           <w:rFonts w:ascii="Times New Roman" w:eastAsia="Times New Roman" w:hAnsi="Times New Roman" w:cs="Times New Roman"/>
           <w:sz w:val="26"/>
           <w:szCs w:val="28"/>
-          <w:lang w:val="pt-BR"/>
+          <w:lang w:val="vi-VN"/>
         </w:rPr>
       </w:pPr>
     </w:p>
@@ -2027,7 +2281,7 @@
           <w:b/>
           <w:sz w:val="26"/>
           <w:szCs w:val="28"/>
-          <w:lang w:val="pt-BR"/>
+          <w:lang w:val="vi-VN"/>
         </w:rPr>
       </w:pPr>
       <w:r>
@@ -2036,7 +2290,7 @@
           <w:b/>
           <w:sz w:val="26"/>
           <w:szCs w:val="28"/>
-          <w:lang w:val="pt-BR"/>
+          <w:lang w:val="vi-VN"/>
         </w:rPr>
         <w:tab/>
       </w:r>
@@ -2046,7 +2300,7 @@
           <w:b/>
           <w:sz w:val="26"/>
           <w:szCs w:val="28"/>
-          <w:lang w:val="pt-BR"/>
+          <w:lang w:val="vi-VN"/>
         </w:rPr>
         <w:tab/>
       </w:r>
@@ -2056,7 +2310,7 @@
           <w:b/>
           <w:sz w:val="26"/>
           <w:szCs w:val="28"/>
-          <w:lang w:val="pt-BR"/>
+          <w:lang w:val="vi-VN"/>
         </w:rPr>
         <w:tab/>
       </w:r>
@@ -2066,7 +2320,7 @@
           <w:b/>
           <w:sz w:val="26"/>
           <w:szCs w:val="28"/>
-          <w:lang w:val="pt-BR"/>
+          <w:lang w:val="vi-VN"/>
         </w:rPr>
         <w:tab/>
       </w:r>
@@ -2076,7 +2330,7 @@
           <w:b/>
           <w:sz w:val="26"/>
           <w:szCs w:val="28"/>
-          <w:lang w:val="pt-BR"/>
+          <w:lang w:val="vi-VN"/>
         </w:rPr>
         <w:tab/>
       </w:r>
@@ -2086,7 +2340,7 @@
           <w:b/>
           <w:sz w:val="26"/>
           <w:szCs w:val="28"/>
-          <w:lang w:val="pt-BR"/>
+          <w:lang w:val="vi-VN"/>
         </w:rPr>
         <w:tab/>
       </w:r>
@@ -2096,9 +2350,10 @@
           <w:b/>
           <w:sz w:val="26"/>
           <w:szCs w:val="28"/>
-          <w:lang w:val="pt-BR"/>
+          <w:lang w:val="vi-VN"/>
         </w:rPr>
         <w:tab/>
+        <w:t xml:space="preserve">       </w:t>
       </w:r>
       <w:r>
         <w:rPr>
@@ -2106,22 +2361,10 @@
           <w:b/>
           <w:sz w:val="26"/>
           <w:szCs w:val="28"/>
-          <w:lang w:val="pt-BR"/>
-        </w:rPr>
-        <w:t xml:space="preserve">       </w:t>
-      </w:r>
-      <w:r>
-        <w:rPr>
-          <w:rFonts w:ascii="Times New Roman" w:eastAsia="Times New Roman" w:hAnsi="Times New Roman" w:cs="Times New Roman"/>
-          <w:b/>
-          <w:sz w:val="26"/>
-          <w:szCs w:val="28"/>
-          <w:lang w:val="pt-BR"/>
+          <w:lang w:val="vi-VN"/>
         </w:rPr>
         <w:t>&lt;ten_nguoi_ky&gt;</w:t>
       </w:r>
-      <w:bookmarkStart w:id="0" w:name="_GoBack"/>
-      <w:bookmarkEnd w:id="0"/>
     </w:p>
     <w:sectPr>
       <w:footerReference w:type="default" r:id="rId8"/>
@@ -2135,7 +2378,7 @@
 </file>
 
 <file path=word/endnotes.xml><?xml version="1.0" encoding="utf-8"?>
-<w:endnotes xmlns:wpc="http://schemas.microsoft.com/office/word/2010/wordprocessingCanvas" xmlns:cx="http://schemas.microsoft.com/office/drawing/2014/chartex" xmlns:mc="http://schemas.openxmlformats.org/markup-compatibility/2006" xmlns:o="urn:schemas-microsoft-com:office:office" xmlns:r="http://schemas.openxmlformats.org/officeDocument/2006/relationships" xmlns:m="http://schemas.openxmlformats.org/officeDocument/2006/math" xmlns:v="urn:schemas-microsoft-com:vml" xmlns:wp14="http://schemas.microsoft.com/office/word/2010/wordprocessingDrawing" xmlns:wp="http://schemas.openxmlformats.org/drawingml/2006/wordprocessingDrawing" xmlns:w10="urn:schemas-microsoft-com:office:word" xmlns:w="http://schemas.openxmlformats.org/wordprocessingml/2006/main" xmlns:w14="http://schemas.microsoft.com/office/word/2010/wordml" xmlns:w15="http://schemas.microsoft.com/office/word/2012/wordml" xmlns:w16se="http://schemas.microsoft.com/office/word/2015/wordml/symex" xmlns:wpg="http://schemas.microsoft.com/office/word/2010/wordprocessingGroup" xmlns:wpi="http://schemas.microsoft.com/office/word/2010/wordprocessingInk" xmlns:wne="http://schemas.microsoft.com/office/word/2006/wordml" xmlns:wps="http://schemas.microsoft.com/office/word/2010/wordprocessingShape" mc:Ignorable="w14 w15 w16se wp14">
+<w:endnotes xmlns:wpc="http://schemas.microsoft.com/office/word/2010/wordprocessingCanvas" xmlns:cx="http://schemas.microsoft.com/office/drawing/2014/chartex" xmlns:cx1="http://schemas.microsoft.com/office/drawing/2015/9/8/chartex" xmlns:cx2="http://schemas.microsoft.com/office/drawing/2015/10/21/chartex" xmlns:cx3="http://schemas.microsoft.com/office/drawing/2016/5/9/chartex" xmlns:cx4="http://schemas.microsoft.com/office/drawing/2016/5/10/chartex" xmlns:cx5="http://schemas.microsoft.com/office/drawing/2016/5/11/chartex" xmlns:cx6="http://schemas.microsoft.com/office/drawing/2016/5/12/chartex" xmlns:cx7="http://schemas.microsoft.com/office/drawing/2016/5/13/chartex" xmlns:cx8="http://schemas.microsoft.com/office/drawing/2016/5/14/chartex" xmlns:mc="http://schemas.openxmlformats.org/markup-compatibility/2006" xmlns:aink="http://schemas.microsoft.com/office/drawing/2016/ink" xmlns:am3d="http://schemas.microsoft.com/office/drawing/2017/model3d" xmlns:o="urn:schemas-microsoft-com:office:office" xmlns:r="http://schemas.openxmlformats.org/officeDocument/2006/relationships" xmlns:m="http://schemas.openxmlformats.org/officeDocument/2006/math" xmlns:v="urn:schemas-microsoft-com:vml" xmlns:wp14="http://schemas.microsoft.com/office/word/2010/wordprocessingDrawing" xmlns:wp="http://schemas.openxmlformats.org/drawingml/2006/wordprocessingDrawing" xmlns:w10="urn:schemas-microsoft-com:office:word" xmlns:w="http://schemas.openxmlformats.org/wordprocessingml/2006/main" xmlns:w14="http://schemas.microsoft.com/office/word/2010/wordml" xmlns:w15="http://schemas.microsoft.com/office/word/2012/wordml" xmlns:w16cex="http://schemas.microsoft.com/office/word/2018/wordml/cex" xmlns:w16cid="http://schemas.microsoft.com/office/word/2016/wordml/cid" xmlns:w16="http://schemas.microsoft.com/office/word/2018/wordml" xmlns:w16sdtdh="http://schemas.microsoft.com/office/word/2020/wordml/sdtdatahash" xmlns:w16se="http://schemas.microsoft.com/office/word/2015/wordml/symex" xmlns:wpg="http://schemas.microsoft.com/office/word/2010/wordprocessingGroup" xmlns:wpi="http://schemas.microsoft.com/office/word/2010/wordprocessingInk" xmlns:wne="http://schemas.microsoft.com/office/word/2006/wordml" xmlns:wps="http://schemas.microsoft.com/office/word/2010/wordprocessingShape" mc:Ignorable="w14 w15 w16se w16cid w16 w16cex w16sdtdh wp14">
   <w:endnote w:type="separator" w:id="-1">
     <w:p>
       <w:pPr>
@@ -2160,7 +2403,7 @@
 </file>
 
 <file path=word/footer1.xml><?xml version="1.0" encoding="utf-8"?>
-<w:ftr xmlns:wpc="http://schemas.microsoft.com/office/word/2010/wordprocessingCanvas" xmlns:cx="http://schemas.microsoft.com/office/drawing/2014/chartex" xmlns:mc="http://schemas.openxmlformats.org/markup-compatibility/2006" xmlns:o="urn:schemas-microsoft-com:office:office" xmlns:r="http://schemas.openxmlformats.org/officeDocument/2006/relationships" xmlns:m="http://schemas.openxmlformats.org/officeDocument/2006/math" xmlns:v="urn:schemas-microsoft-com:vml" xmlns:wp14="http://schemas.microsoft.com/office/word/2010/wordprocessingDrawing" xmlns:wp="http://schemas.openxmlformats.org/drawingml/2006/wordprocessingDrawing" xmlns:w10="urn:schemas-microsoft-com:office:word" xmlns:w="http://schemas.openxmlformats.org/wordprocessingml/2006/main" xmlns:w14="http://schemas.microsoft.com/office/word/2010/wordml" xmlns:w15="http://schemas.microsoft.com/office/word/2012/wordml" xmlns:w16se="http://schemas.microsoft.com/office/word/2015/wordml/symex" xmlns:wpg="http://schemas.microsoft.com/office/word/2010/wordprocessingGroup" xmlns:wpi="http://schemas.microsoft.com/office/word/2010/wordprocessingInk" xmlns:wne="http://schemas.microsoft.com/office/word/2006/wordml" xmlns:wps="http://schemas.microsoft.com/office/word/2010/wordprocessingShape" mc:Ignorable="w14 w15 w16se wp14">
+<w:ftr xmlns:wpc="http://schemas.microsoft.com/office/word/2010/wordprocessingCanvas" xmlns:cx="http://schemas.microsoft.com/office/drawing/2014/chartex" xmlns:cx1="http://schemas.microsoft.com/office/drawing/2015/9/8/chartex" xmlns:cx2="http://schemas.microsoft.com/office/drawing/2015/10/21/chartex" xmlns:cx3="http://schemas.microsoft.com/office/drawing/2016/5/9/chartex" xmlns:cx4="http://schemas.microsoft.com/office/drawing/2016/5/10/chartex" xmlns:cx5="http://schemas.microsoft.com/office/drawing/2016/5/11/chartex" xmlns:cx6="http://schemas.microsoft.com/office/drawing/2016/5/12/chartex" xmlns:cx7="http://schemas.microsoft.com/office/drawing/2016/5/13/chartex" xmlns:cx8="http://schemas.microsoft.com/office/drawing/2016/5/14/chartex" xmlns:mc="http://schemas.openxmlformats.org/markup-compatibility/2006" xmlns:aink="http://schemas.microsoft.com/office/drawing/2016/ink" xmlns:am3d="http://schemas.microsoft.com/office/drawing/2017/model3d" xmlns:o="urn:schemas-microsoft-com:office:office" xmlns:r="http://schemas.openxmlformats.org/officeDocument/2006/relationships" xmlns:m="http://schemas.openxmlformats.org/officeDocument/2006/math" xmlns:v="urn:schemas-microsoft-com:vml" xmlns:wp14="http://schemas.microsoft.com/office/word/2010/wordprocessingDrawing" xmlns:wp="http://schemas.openxmlformats.org/drawingml/2006/wordprocessingDrawing" xmlns:w10="urn:schemas-microsoft-com:office:word" xmlns:w="http://schemas.openxmlformats.org/wordprocessingml/2006/main" xmlns:w14="http://schemas.microsoft.com/office/word/2010/wordml" xmlns:w15="http://schemas.microsoft.com/office/word/2012/wordml" xmlns:w16cex="http://schemas.microsoft.com/office/word/2018/wordml/cex" xmlns:w16cid="http://schemas.microsoft.com/office/word/2016/wordml/cid" xmlns:w16="http://schemas.microsoft.com/office/word/2018/wordml" xmlns:w16sdtdh="http://schemas.microsoft.com/office/word/2020/wordml/sdtdatahash" xmlns:w16se="http://schemas.microsoft.com/office/word/2015/wordml/symex" xmlns:wpg="http://schemas.microsoft.com/office/word/2010/wordprocessingGroup" xmlns:wpi="http://schemas.microsoft.com/office/word/2010/wordprocessingInk" xmlns:wne="http://schemas.microsoft.com/office/word/2006/wordml" xmlns:wps="http://schemas.microsoft.com/office/word/2010/wordprocessingShape" mc:Ignorable="w14 w15 w16se w16cid w16 w16cex w16sdtdh wp14">
   <w:p>
     <w:pPr>
       <w:pStyle w:val="Footer"/>
@@ -2175,7 +2418,7 @@
 </file>
 
 <file path=word/footnotes.xml><?xml version="1.0" encoding="utf-8"?>
-<w:footnotes xmlns:wpc="http://schemas.microsoft.com/office/word/2010/wordprocessingCanvas" xmlns:cx="http://schemas.microsoft.com/office/drawing/2014/chartex" xmlns:mc="http://schemas.openxmlformats.org/markup-compatibility/2006" xmlns:o="urn:schemas-microsoft-com:office:office" xmlns:r="http://schemas.openxmlformats.org/officeDocument/2006/relationships" xmlns:m="http://schemas.openxmlformats.org/officeDocument/2006/math" xmlns:v="urn:schemas-microsoft-com:vml" xmlns:wp14="http://schemas.microsoft.com/office/word/2010/wordprocessingDrawing" xmlns:wp="http://schemas.openxmlformats.org/drawingml/2006/wordprocessingDrawing" xmlns:w10="urn:schemas-microsoft-com:office:word" xmlns:w="http://schemas.openxmlformats.org/wordprocessingml/2006/main" xmlns:w14="http://schemas.microsoft.com/office/word/2010/wordml" xmlns:w15="http://schemas.microsoft.com/office/word/2012/wordml" xmlns:w16se="http://schemas.microsoft.com/office/word/2015/wordml/symex" xmlns:wpg="http://schemas.microsoft.com/office/word/2010/wordprocessingGroup" xmlns:wpi="http://schemas.microsoft.com/office/word/2010/wordprocessingInk" xmlns:wne="http://schemas.microsoft.com/office/word/2006/wordml" xmlns:wps="http://schemas.microsoft.com/office/word/2010/wordprocessingShape" mc:Ignorable="w14 w15 w16se wp14">
+<w:footnotes xmlns:wpc="http://schemas.microsoft.com/office/word/2010/wordprocessingCanvas" xmlns:cx="http://schemas.microsoft.com/office/drawing/2014/chartex" xmlns:cx1="http://schemas.microsoft.com/office/drawing/2015/9/8/chartex" xmlns:cx2="http://schemas.microsoft.com/office/drawing/2015/10/21/chartex" xmlns:cx3="http://schemas.microsoft.com/office/drawing/2016/5/9/chartex" xmlns:cx4="http://schemas.microsoft.com/office/drawing/2016/5/10/chartex" xmlns:cx5="http://schemas.microsoft.com/office/drawing/2016/5/11/chartex" xmlns:cx6="http://schemas.microsoft.com/office/drawing/2016/5/12/chartex" xmlns:cx7="http://schemas.microsoft.com/office/drawing/2016/5/13/chartex" xmlns:cx8="http://schemas.microsoft.com/office/drawing/2016/5/14/chartex" xmlns:mc="http://schemas.openxmlformats.org/markup-compatibility/2006" xmlns:aink="http://schemas.microsoft.com/office/drawing/2016/ink" xmlns:am3d="http://schemas.microsoft.com/office/drawing/2017/model3d" xmlns:o="urn:schemas-microsoft-com:office:office" xmlns:r="http://schemas.openxmlformats.org/officeDocument/2006/relationships" xmlns:m="http://schemas.openxmlformats.org/officeDocument/2006/math" xmlns:v="urn:schemas-microsoft-com:vml" xmlns:wp14="http://schemas.microsoft.com/office/word/2010/wordprocessingDrawing" xmlns:wp="http://schemas.openxmlformats.org/drawingml/2006/wordprocessingDrawing" xmlns:w10="urn:schemas-microsoft-com:office:word" xmlns:w="http://schemas.openxmlformats.org/wordprocessingml/2006/main" xmlns:w14="http://schemas.microsoft.com/office/word/2010/wordml" xmlns:w15="http://schemas.microsoft.com/office/word/2012/wordml" xmlns:w16cex="http://schemas.microsoft.com/office/word/2018/wordml/cex" xmlns:w16cid="http://schemas.microsoft.com/office/word/2016/wordml/cid" xmlns:w16="http://schemas.microsoft.com/office/word/2018/wordml" xmlns:w16sdtdh="http://schemas.microsoft.com/office/word/2020/wordml/sdtdatahash" xmlns:w16se="http://schemas.microsoft.com/office/word/2015/wordml/symex" xmlns:wpg="http://schemas.microsoft.com/office/word/2010/wordprocessingGroup" xmlns:wpi="http://schemas.microsoft.com/office/word/2010/wordprocessingInk" xmlns:wne="http://schemas.microsoft.com/office/word/2006/wordml" xmlns:wps="http://schemas.microsoft.com/office/word/2010/wordprocessingShape" mc:Ignorable="w14 w15 w16se w16cid w16 w16cex w16sdtdh wp14">
   <w:footnote w:type="separator" w:id="-1">
     <w:p>
       <w:pPr>
@@ -2200,7 +2443,7 @@
 </file>
 
 <file path=word/numbering.xml><?xml version="1.0" encoding="utf-8"?>
-<w:numbering xmlns:wpc="http://schemas.microsoft.com/office/word/2010/wordprocessingCanvas" xmlns:cx="http://schemas.microsoft.com/office/drawing/2014/chartex" xmlns:mc="http://schemas.openxmlformats.org/markup-compatibility/2006" xmlns:o="urn:schemas-microsoft-com:office:office" xmlns:r="http://schemas.openxmlformats.org/officeDocument/2006/relationships" xmlns:m="http://schemas.openxmlformats.org/officeDocument/2006/math" xmlns:v="urn:schemas-microsoft-com:vml" xmlns:wp14="http://schemas.microsoft.com/office/word/2010/wordprocessingDrawing" xmlns:wp="http://schemas.openxmlformats.org/drawingml/2006/wordprocessingDrawing" xmlns:w10="urn:schemas-microsoft-com:office:word" xmlns:w="http://schemas.openxmlformats.org/wordprocessingml/2006/main" xmlns:w14="http://schemas.microsoft.com/office/word/2010/wordml" xmlns:w15="http://schemas.microsoft.com/office/word/2012/wordml" xmlns:w16se="http://schemas.microsoft.com/office/word/2015/wordml/symex" xmlns:wpg="http://schemas.microsoft.com/office/word/2010/wordprocessingGroup" xmlns:wpi="http://schemas.microsoft.com/office/word/2010/wordprocessingInk" xmlns:wne="http://schemas.microsoft.com/office/word/2006/wordml" xmlns:wps="http://schemas.microsoft.com/office/word/2010/wordprocessingShape" mc:Ignorable="w14 w15 w16se wp14">
+<w:numbering xmlns:wpc="http://schemas.microsoft.com/office/word/2010/wordprocessingCanvas" xmlns:cx="http://schemas.microsoft.com/office/drawing/2014/chartex" xmlns:cx1="http://schemas.microsoft.com/office/drawing/2015/9/8/chartex" xmlns:cx2="http://schemas.microsoft.com/office/drawing/2015/10/21/chartex" xmlns:cx3="http://schemas.microsoft.com/office/drawing/2016/5/9/chartex" xmlns:cx4="http://schemas.microsoft.com/office/drawing/2016/5/10/chartex" xmlns:cx5="http://schemas.microsoft.com/office/drawing/2016/5/11/chartex" xmlns:cx6="http://schemas.microsoft.com/office/drawing/2016/5/12/chartex" xmlns:cx7="http://schemas.microsoft.com/office/drawing/2016/5/13/chartex" xmlns:cx8="http://schemas.microsoft.com/office/drawing/2016/5/14/chartex" xmlns:mc="http://schemas.openxmlformats.org/markup-compatibility/2006" xmlns:aink="http://schemas.microsoft.com/office/drawing/2016/ink" xmlns:am3d="http://schemas.microsoft.com/office/drawing/2017/model3d" xmlns:o="urn:schemas-microsoft-com:office:office" xmlns:r="http://schemas.openxmlformats.org/officeDocument/2006/relationships" xmlns:m="http://schemas.openxmlformats.org/officeDocument/2006/math" xmlns:v="urn:schemas-microsoft-com:vml" xmlns:wp14="http://schemas.microsoft.com/office/word/2010/wordprocessingDrawing" xmlns:wp="http://schemas.openxmlformats.org/drawingml/2006/wordprocessingDrawing" xmlns:w10="urn:schemas-microsoft-com:office:word" xmlns:w="http://schemas.openxmlformats.org/wordprocessingml/2006/main" xmlns:w14="http://schemas.microsoft.com/office/word/2010/wordml" xmlns:w15="http://schemas.microsoft.com/office/word/2012/wordml" xmlns:w16cex="http://schemas.microsoft.com/office/word/2018/wordml/cex" xmlns:w16cid="http://schemas.microsoft.com/office/word/2016/wordml/cid" xmlns:w16="http://schemas.microsoft.com/office/word/2018/wordml" xmlns:w16sdtdh="http://schemas.microsoft.com/office/word/2020/wordml/sdtdatahash" xmlns:w16se="http://schemas.microsoft.com/office/word/2015/wordml/symex" xmlns:wpg="http://schemas.microsoft.com/office/word/2010/wordprocessingGroup" xmlns:wpi="http://schemas.microsoft.com/office/word/2010/wordprocessingInk" xmlns:wne="http://schemas.microsoft.com/office/word/2006/wordml" xmlns:wps="http://schemas.microsoft.com/office/word/2010/wordprocessingShape" mc:Ignorable="w14 w15 w16se w16cid w16 w16cex w16sdtdh wp14">
   <w:abstractNum w:abstractNumId="0" w15:restartNumberingAfterBreak="0">
     <w:nsid w:val="24563C27"/>
     <w:multiLevelType w:val="hybridMultilevel"/>
@@ -2297,7 +2540,7 @@
 </file>
 
 <file path=word/styles.xml><?xml version="1.0" encoding="utf-8"?>
-<w:styles xmlns:mc="http://schemas.openxmlformats.org/markup-compatibility/2006" xmlns:r="http://schemas.openxmlformats.org/officeDocument/2006/relationships" xmlns:w="http://schemas.openxmlformats.org/wordprocessingml/2006/main" xmlns:w14="http://schemas.microsoft.com/office/word/2010/wordml" xmlns:w15="http://schemas.microsoft.com/office/word/2012/wordml" xmlns:w16se="http://schemas.microsoft.com/office/word/2015/wordml/symex" mc:Ignorable="w14 w15 w16se">
+<w:styles xmlns:mc="http://schemas.openxmlformats.org/markup-compatibility/2006" xmlns:r="http://schemas.openxmlformats.org/officeDocument/2006/relationships" xmlns:w="http://schemas.openxmlformats.org/wordprocessingml/2006/main" xmlns:w14="http://schemas.microsoft.com/office/word/2010/wordml" xmlns:w15="http://schemas.microsoft.com/office/word/2012/wordml" xmlns:w16cex="http://schemas.microsoft.com/office/word/2018/wordml/cex" xmlns:w16cid="http://schemas.microsoft.com/office/word/2016/wordml/cid" xmlns:w16="http://schemas.microsoft.com/office/word/2018/wordml" xmlns:w16sdtdh="http://schemas.microsoft.com/office/word/2020/wordml/sdtdatahash" xmlns:w16se="http://schemas.microsoft.com/office/word/2015/wordml/symex" mc:Ignorable="w14 w15 w16se w16cid w16 w16cex w16sdtdh">
   <w:docDefaults>
     <w:rPrDefault>
       <w:rPr>
@@ -2313,7 +2556,7 @@
       </w:pPr>
     </w:pPrDefault>
   </w:docDefaults>
-  <w:latentStyles w:defLockedState="0" w:defUIPriority="99" w:defSemiHidden="0" w:defUnhideWhenUsed="0" w:defQFormat="0" w:count="371">
+  <w:latentStyles w:defLockedState="0" w:defUIPriority="99" w:defSemiHidden="0" w:defUnhideWhenUsed="0" w:defQFormat="0" w:count="376">
     <w:lsdException w:name="Normal" w:uiPriority="0" w:qFormat="1"/>
     <w:lsdException w:name="heading 1" w:uiPriority="9" w:qFormat="1"/>
     <w:lsdException w:name="heading 2" w:semiHidden="1" w:uiPriority="9" w:unhideWhenUsed="1" w:qFormat="1"/>
@@ -2419,7 +2662,6 @@
     <w:lsdException w:name="HTML Sample" w:semiHidden="1" w:unhideWhenUsed="1"/>
     <w:lsdException w:name="HTML Typewriter" w:semiHidden="1" w:unhideWhenUsed="1"/>
     <w:lsdException w:name="HTML Variable" w:semiHidden="1" w:unhideWhenUsed="1"/>
-    <w:lsdException w:name="Normal Table" w:semiHidden="1" w:unhideWhenUsed="1"/>
     <w:lsdException w:name="annotation subject" w:semiHidden="1" w:unhideWhenUsed="1"/>
     <w:lsdException w:name="No List" w:semiHidden="1" w:unhideWhenUsed="1"/>
     <w:lsdException w:name="Outline List 1" w:semiHidden="1" w:unhideWhenUsed="1"/>
@@ -2462,11 +2704,8 @@
     <w:lsdException w:name="Table Contemporary" w:semiHidden="1" w:unhideWhenUsed="1"/>
     <w:lsdException w:name="Table Elegant" w:semiHidden="1" w:unhideWhenUsed="1"/>
     <w:lsdException w:name="Table Professional" w:semiHidden="1" w:unhideWhenUsed="1"/>
-    <w:lsdException w:name="Table Subtle 1" w:semiHidden="1" w:unhideWhenUsed="1"/>
     <w:lsdException w:name="Table Subtle 2" w:semiHidden="1" w:unhideWhenUsed="1"/>
     <w:lsdException w:name="Table Web 1" w:semiHidden="1" w:unhideWhenUsed="1"/>
-    <w:lsdException w:name="Table Web 2" w:semiHidden="1" w:unhideWhenUsed="1"/>
-    <w:lsdException w:name="Table Web 3" w:semiHidden="1" w:unhideWhenUsed="1"/>
     <w:lsdException w:name="Balloon Text" w:semiHidden="1" w:unhideWhenUsed="1"/>
     <w:lsdException w:name="Table Grid" w:uiPriority="59"/>
     <w:lsdException w:name="Table Theme" w:semiHidden="1" w:unhideWhenUsed="1"/>
@@ -2685,6 +2924,11 @@
     <w:lsdException w:name="List Table 5 Dark Accent 6" w:uiPriority="50"/>
     <w:lsdException w:name="List Table 6 Colorful Accent 6" w:uiPriority="51"/>
     <w:lsdException w:name="List Table 7 Colorful Accent 6" w:uiPriority="52"/>
+    <w:lsdException w:name="Mention" w:semiHidden="1" w:unhideWhenUsed="1"/>
+    <w:lsdException w:name="Smart Hyperlink" w:semiHidden="1" w:unhideWhenUsed="1"/>
+    <w:lsdException w:name="Hashtag" w:semiHidden="1" w:unhideWhenUsed="1"/>
+    <w:lsdException w:name="Unresolved Mention" w:semiHidden="1" w:unhideWhenUsed="1"/>
+    <w:lsdException w:name="Smart Link" w:semiHidden="1" w:unhideWhenUsed="1"/>
   </w:latentStyles>
   <w:style w:type="paragraph" w:default="1" w:styleId="Normal">
     <w:name w:val="Normal"/>

</xml_diff>

<commit_message>
Sửa đơn xin miễn giảm học phí
</commit_message>
<xml_diff>
--- a/nuce.web.api/Templates/Ctsv/don_xin_mien_giam_hoc_phi.docx
+++ b/nuce.web.api/Templates/Ctsv/don_xin_mien_giam_hoc_phi.docx
@@ -32,6 +32,7 @@
             <w:r>
               <w:rPr>
                 <w:rFonts w:ascii="Times New Roman" w:eastAsia="Calibri" w:hAnsi="Times New Roman" w:cs="Times New Roman"/>
+                <w:noProof/>
                 <w:lang w:val="vi-VN" w:eastAsia="ja-JP"/>
               </w:rPr>
               <w:drawing>
@@ -125,6 +126,7 @@
             <w:r>
               <w:rPr>
                 <w:rFonts w:ascii="Times New Roman" w:eastAsia="Calibri" w:hAnsi="Times New Roman" w:cs="Times New Roman"/>
+                <w:noProof/>
                 <w:lang w:val="vi-VN" w:eastAsia="ja-JP"/>
               </w:rPr>
               <mc:AlternateContent>
@@ -191,7 +193,7 @@
                 </mc:Choice>
                 <mc:Fallback>
                   <w:pict>
-                    <v:line w14:anchorId="6C3B6DB4" id="Straight Connector 13" o:spid="_x0000_s1026" style="position:absolute;flip:y;z-index:251658752;visibility:visible;mso-wrap-style:square;mso-width-percent:0;mso-height-percent:0;mso-wrap-distance-left:9pt;mso-wrap-distance-top:0;mso-wrap-distance-right:9pt;mso-wrap-distance-bottom:0;mso-position-horizontal:absolute;mso-position-horizontal-relative:text;mso-position-vertical:absolute;mso-position-vertical-relative:text;mso-width-percent:0;mso-height-percent:0;mso-width-relative:page;mso-height-relative:page" from="118.2pt,15.5pt" to="266.2pt,15.5pt" o:gfxdata="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"/>
+                    <v:line w14:anchorId="117A472B" id="Straight Connector 13" o:spid="_x0000_s1026" style="position:absolute;flip:y;z-index:251658752;visibility:visible;mso-wrap-style:square;mso-width-percent:0;mso-height-percent:0;mso-wrap-distance-left:9pt;mso-wrap-distance-top:0;mso-wrap-distance-right:9pt;mso-wrap-distance-bottom:0;mso-position-horizontal:absolute;mso-position-horizontal-relative:text;mso-position-vertical:absolute;mso-position-vertical-relative:text;mso-width-percent:0;mso-height-percent:0;mso-width-relative:page;mso-height-relative:page" from="118.2pt,15.5pt" to="266.2pt,15.5pt" o:gfxdata="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"/>
                   </w:pict>
                 </mc:Fallback>
               </mc:AlternateContent>
@@ -742,7 +744,7 @@
           <w:rFonts w:ascii="Times New Roman" w:eastAsia="Calibri" w:hAnsi="Times New Roman" w:cs="Times New Roman"/>
           <w:lang w:val="vi-VN"/>
         </w:rPr>
-        <w:t xml:space="preserve">huộc đối tượng được hưởng chính sách miễn, giảm học phí </w:t>
+        <w:t>huộc đối tượng được hưởng chính sách miễn, giảm học phí</w:t>
       </w:r>
       <w:r>
         <w:rPr>
@@ -750,848 +752,21 @@
           <w:i/>
           <w:lang w:val="vi-VN"/>
         </w:rPr>
-        <w:t>(tích vào ô dưới đây):</w:t>
+        <w:t>:</w:t>
       </w:r>
     </w:p>
     <w:p>
       <w:pPr>
-        <w:spacing w:before="120" w:after="0"/>
-        <w:rPr>
-          <w:rFonts w:ascii="Times New Roman" w:eastAsia="Calibri" w:hAnsi="Times New Roman" w:cs="Times New Roman"/>
-          <w:lang w:val="vi-VN"/>
-        </w:rPr>
-      </w:pPr>
-      <w:r>
-        <w:rPr>
-          <w:lang w:val="vi-VN" w:eastAsia="ja-JP"/>
-        </w:rPr>
-        <mc:AlternateContent>
-          <mc:Choice Requires="wps">
-            <w:drawing>
-              <wp:anchor distT="0" distB="0" distL="114300" distR="114300" simplePos="0" relativeHeight="251654656" behindDoc="0" locked="0" layoutInCell="1" allowOverlap="1" wp14:anchorId="56532010" wp14:editId="4E01EF3C">
-                <wp:simplePos x="0" y="0"/>
-                <wp:positionH relativeFrom="column">
-                  <wp:posOffset>5511165</wp:posOffset>
-                </wp:positionH>
-                <wp:positionV relativeFrom="paragraph">
-                  <wp:posOffset>76200</wp:posOffset>
-                </wp:positionV>
-                <wp:extent cx="323850" cy="304800"/>
-                <wp:effectExtent l="0" t="0" r="19050" b="19050"/>
-                <wp:wrapNone/>
-                <wp:docPr id="12" name="Rectangle 12"/>
-                <wp:cNvGraphicFramePr>
-                  <a:graphicFrameLocks xmlns:a="http://schemas.openxmlformats.org/drawingml/2006/main"/>
-                </wp:cNvGraphicFramePr>
-                <a:graphic xmlns:a="http://schemas.openxmlformats.org/drawingml/2006/main">
-                  <a:graphicData uri="http://schemas.microsoft.com/office/word/2010/wordprocessingShape">
-                    <wps:wsp>
-                      <wps:cNvSpPr>
-                        <a:spLocks noChangeArrowheads="1"/>
-                      </wps:cNvSpPr>
-                      <wps:spPr bwMode="auto">
-                        <a:xfrm>
-                          <a:off x="0" y="0"/>
-                          <a:ext cx="323850" cy="304800"/>
-                        </a:xfrm>
-                        <a:prstGeom prst="rect">
-                          <a:avLst/>
-                        </a:prstGeom>
-                        <a:solidFill>
-                          <a:srgbClr val="FFFFFF"/>
-                        </a:solidFill>
-                        <a:ln w="9525">
-                          <a:solidFill>
-                            <a:srgbClr val="000000"/>
-                          </a:solidFill>
-                          <a:miter lim="800000"/>
-                          <a:headEnd/>
-                          <a:tailEnd/>
-                        </a:ln>
-                      </wps:spPr>
-                      <wps:txbx>
-                        <w:txbxContent>
-                          <w:p>
-                            <w:r>
-                              <w:t>&lt;option1&gt;</w:t>
-                            </w:r>
-                          </w:p>
-                          <w:p>
-                            <w:pPr>
-                              <w:jc w:val="center"/>
-                            </w:pPr>
-                          </w:p>
-                        </w:txbxContent>
-                      </wps:txbx>
-                      <wps:bodyPr rot="0" vert="horz" wrap="square" lIns="91440" tIns="45720" rIns="91440" bIns="45720" anchor="t" anchorCtr="0" upright="1">
-                        <a:noAutofit/>
-                      </wps:bodyPr>
-                    </wps:wsp>
-                  </a:graphicData>
-                </a:graphic>
-                <wp14:sizeRelH relativeFrom="page">
-                  <wp14:pctWidth>0</wp14:pctWidth>
-                </wp14:sizeRelH>
-                <wp14:sizeRelV relativeFrom="page">
-                  <wp14:pctHeight>0</wp14:pctHeight>
-                </wp14:sizeRelV>
-              </wp:anchor>
-            </w:drawing>
-          </mc:Choice>
-          <mc:Fallback>
-            <w:pict>
-              <v:rect w14:anchorId="56532010" id="Rectangle 12" o:spid="_x0000_s1026" style="position:absolute;margin-left:433.95pt;margin-top:6pt;width:25.5pt;height:24pt;z-index:251654656;visibility:visible;mso-wrap-style:square;mso-width-percent:0;mso-height-percent:0;mso-wrap-distance-left:9pt;mso-wrap-distance-top:0;mso-wrap-distance-right:9pt;mso-wrap-distance-bottom:0;mso-position-horizontal:absolute;mso-position-horizontal-relative:text;mso-position-vertical:absolute;mso-position-vertical-relative:text;mso-width-percent:0;mso-height-percent:0;mso-width-relative:page;mso-height-relative:page;v-text-anchor:top" o:gfxdata="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">
-                <v:textbox>
-                  <w:txbxContent>
-                    <w:p>
-                      <w:r>
-                        <w:t>&lt;option1&gt;</w:t>
-                      </w:r>
-                    </w:p>
-                    <w:p>
-                      <w:pPr>
-                        <w:jc w:val="center"/>
-                      </w:pPr>
-                    </w:p>
-                  </w:txbxContent>
-                </v:textbox>
-              </v:rect>
-            </w:pict>
-          </mc:Fallback>
-        </mc:AlternateContent>
-      </w:r>
-      <w:r>
-        <w:rPr>
-          <w:rFonts w:ascii="Times New Roman" w:eastAsia="Calibri" w:hAnsi="Times New Roman" w:cs="Times New Roman"/>
-          <w:lang w:val="vi-VN"/>
-        </w:rPr>
-        <w:t>1.</w:t>
-      </w:r>
-      <w:r>
-        <w:rPr>
-          <w:rFonts w:ascii="Times New Roman" w:eastAsia="Calibri" w:hAnsi="Times New Roman" w:cs="Times New Roman"/>
-          <w:lang w:val="vi-VN"/>
-        </w:rPr>
-        <w:t>Các đối tượng theo quy định tại Pháp lệnh Ưu đãi người có công với cách mạng nếu đang theo</w:t>
-      </w:r>
-      <w:r>
-        <w:rPr>
-          <w:rFonts w:ascii="Times New Roman" w:eastAsia="Calibri" w:hAnsi="Times New Roman" w:cs="Times New Roman"/>
-          <w:lang w:val="vi-VN"/>
-        </w:rPr>
-        <w:t xml:space="preserve"> </w:t>
-      </w:r>
-    </w:p>
-    <w:p>
-      <w:pPr>
         <w:spacing w:after="120"/>
         <w:rPr>
           <w:rFonts w:ascii="Times New Roman" w:eastAsia="Calibri" w:hAnsi="Times New Roman" w:cs="Times New Roman"/>
-          <w:lang w:val="vi-VN"/>
-        </w:rPr>
-      </w:pPr>
-      <w:r>
-        <w:rPr>
-          <w:rFonts w:ascii="Times New Roman" w:eastAsia="Calibri" w:hAnsi="Times New Roman" w:cs="Times New Roman"/>
-          <w:lang w:val="vi-VN" w:eastAsia="ja-JP"/>
-        </w:rPr>
-        <mc:AlternateContent>
-          <mc:Choice Requires="wps">
-            <w:drawing>
-              <wp:anchor distT="0" distB="0" distL="114300" distR="114300" simplePos="0" relativeHeight="251657728" behindDoc="0" locked="0" layoutInCell="1" allowOverlap="1" wp14:anchorId="3B43C071" wp14:editId="313A7B41">
-                <wp:simplePos x="0" y="0"/>
-                <wp:positionH relativeFrom="column">
-                  <wp:posOffset>5511165</wp:posOffset>
-                </wp:positionH>
-                <wp:positionV relativeFrom="paragraph">
-                  <wp:posOffset>262890</wp:posOffset>
-                </wp:positionV>
-                <wp:extent cx="333375" cy="304800"/>
-                <wp:effectExtent l="0" t="0" r="28575" b="19050"/>
-                <wp:wrapNone/>
-                <wp:docPr id="11" name="Rectangle 11"/>
-                <wp:cNvGraphicFramePr>
-                  <a:graphicFrameLocks xmlns:a="http://schemas.openxmlformats.org/drawingml/2006/main"/>
-                </wp:cNvGraphicFramePr>
-                <a:graphic xmlns:a="http://schemas.openxmlformats.org/drawingml/2006/main">
-                  <a:graphicData uri="http://schemas.microsoft.com/office/word/2010/wordprocessingShape">
-                    <wps:wsp>
-                      <wps:cNvSpPr>
-                        <a:spLocks noChangeArrowheads="1"/>
-                      </wps:cNvSpPr>
-                      <wps:spPr bwMode="auto">
-                        <a:xfrm>
-                          <a:off x="0" y="0"/>
-                          <a:ext cx="333375" cy="304800"/>
-                        </a:xfrm>
-                        <a:prstGeom prst="rect">
-                          <a:avLst/>
-                        </a:prstGeom>
-                        <a:solidFill>
-                          <a:srgbClr val="FFFFFF"/>
-                        </a:solidFill>
-                        <a:ln w="9525">
-                          <a:solidFill>
-                            <a:srgbClr val="000000"/>
-                          </a:solidFill>
-                          <a:miter lim="800000"/>
-                          <a:headEnd/>
-                          <a:tailEnd/>
-                        </a:ln>
-                      </wps:spPr>
-                      <wps:txbx>
-                        <w:txbxContent>
-                          <w:p>
-                            <w:r>
-                              <w:t>&lt;option2&gt;</w:t>
-                            </w:r>
-                          </w:p>
-                          <w:p>
-                            <w:pPr>
-                              <w:jc w:val="center"/>
-                            </w:pPr>
-                          </w:p>
-                        </w:txbxContent>
-                      </wps:txbx>
-                      <wps:bodyPr rot="0" vert="horz" wrap="square" lIns="91440" tIns="45720" rIns="91440" bIns="45720" anchor="t" anchorCtr="0" upright="1">
-                        <a:noAutofit/>
-                      </wps:bodyPr>
-                    </wps:wsp>
-                  </a:graphicData>
-                </a:graphic>
-                <wp14:sizeRelH relativeFrom="page">
-                  <wp14:pctWidth>0</wp14:pctWidth>
-                </wp14:sizeRelH>
-                <wp14:sizeRelV relativeFrom="page">
-                  <wp14:pctHeight>0</wp14:pctHeight>
-                </wp14:sizeRelV>
-              </wp:anchor>
-            </w:drawing>
-          </mc:Choice>
-          <mc:Fallback>
-            <w:pict>
-              <v:rect w14:anchorId="3B43C071" id="Rectangle 11" o:spid="_x0000_s1027" style="position:absolute;margin-left:433.95pt;margin-top:20.7pt;width:26.25pt;height:24pt;z-index:251657728;visibility:visible;mso-wrap-style:square;mso-width-percent:0;mso-height-percent:0;mso-wrap-distance-left:9pt;mso-wrap-distance-top:0;mso-wrap-distance-right:9pt;mso-wrap-distance-bottom:0;mso-position-horizontal:absolute;mso-position-horizontal-relative:text;mso-position-vertical:absolute;mso-position-vertical-relative:text;mso-width-percent:0;mso-height-percent:0;mso-width-relative:page;mso-height-relative:page;v-text-anchor:top" o:gfxdata="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">
-                <v:textbox>
-                  <w:txbxContent>
-                    <w:p>
-                      <w:r>
-                        <w:t>&lt;option2&gt;</w:t>
-                      </w:r>
-                    </w:p>
-                    <w:p>
-                      <w:pPr>
-                        <w:jc w:val="center"/>
-                      </w:pPr>
-                    </w:p>
-                  </w:txbxContent>
-                </v:textbox>
-              </v:rect>
-            </w:pict>
-          </mc:Fallback>
-        </mc:AlternateContent>
-      </w:r>
-      <w:r>
-        <w:rPr>
-          <w:rFonts w:ascii="Times New Roman" w:eastAsia="Calibri" w:hAnsi="Times New Roman" w:cs="Times New Roman"/>
-          <w:lang w:val="vi-VN"/>
-        </w:rPr>
-        <w:t>học tại các cơ sở giáo dục thuộc hệ thống giáo dục quốc dân.</w:t>
-      </w:r>
-    </w:p>
-    <w:p>
-      <w:pPr>
-        <w:spacing w:before="240" w:after="120"/>
-        <w:ind w:right="567"/>
-        <w:jc w:val="both"/>
-        <w:rPr>
-          <w:rFonts w:ascii="Times New Roman" w:eastAsia="Calibri" w:hAnsi="Times New Roman" w:cs="Times New Roman"/>
-          <w:lang w:val="vi-VN"/>
-        </w:rPr>
-      </w:pPr>
-      <w:r>
-        <w:rPr>
-          <w:rFonts w:ascii="Times New Roman" w:eastAsia="Calibri" w:hAnsi="Times New Roman" w:cs="Times New Roman"/>
-          <w:lang w:val="vi-VN"/>
-        </w:rPr>
-        <w:t>2.</w:t>
-      </w:r>
-      <w:r>
-        <w:rPr>
-          <w:rFonts w:ascii="Times New Roman" w:eastAsia="Calibri" w:hAnsi="Times New Roman" w:cs="Times New Roman"/>
-          <w:lang w:val="vi-VN"/>
-        </w:rPr>
-        <w:t xml:space="preserve"> Sinh viên khuyết tật</w:t>
-      </w:r>
-    </w:p>
-    <w:p>
-      <w:pPr>
-        <w:spacing w:before="240" w:after="120"/>
-        <w:ind w:right="567"/>
-        <w:jc w:val="both"/>
-        <w:rPr>
-          <w:rFonts w:ascii="Times New Roman" w:eastAsia="Calibri" w:hAnsi="Times New Roman" w:cs="Times New Roman"/>
-          <w:lang w:val="vi-VN"/>
-        </w:rPr>
-      </w:pPr>
-      <w:r>
-        <w:rPr>
-          <w:rFonts w:ascii="Times New Roman" w:eastAsia="Calibri" w:hAnsi="Times New Roman" w:cs="Times New Roman"/>
-          <w:sz w:val="20"/>
-          <w:szCs w:val="20"/>
-          <w:lang w:val="vi-VN" w:eastAsia="ja-JP"/>
-        </w:rPr>
-        <mc:AlternateContent>
-          <mc:Choice Requires="wps">
-            <w:drawing>
-              <wp:anchor distT="0" distB="0" distL="114300" distR="114300" simplePos="0" relativeHeight="251652608" behindDoc="0" locked="0" layoutInCell="1" allowOverlap="1" wp14:anchorId="2B973C0A" wp14:editId="63E713C9">
-                <wp:simplePos x="0" y="0"/>
-                <wp:positionH relativeFrom="column">
-                  <wp:posOffset>5511164</wp:posOffset>
-                </wp:positionH>
-                <wp:positionV relativeFrom="paragraph">
-                  <wp:posOffset>140970</wp:posOffset>
-                </wp:positionV>
-                <wp:extent cx="333375" cy="295275"/>
-                <wp:effectExtent l="0" t="0" r="28575" b="28575"/>
-                <wp:wrapNone/>
-                <wp:docPr id="10" name="Rectangle 10"/>
-                <wp:cNvGraphicFramePr>
-                  <a:graphicFrameLocks xmlns:a="http://schemas.openxmlformats.org/drawingml/2006/main"/>
-                </wp:cNvGraphicFramePr>
-                <a:graphic xmlns:a="http://schemas.openxmlformats.org/drawingml/2006/main">
-                  <a:graphicData uri="http://schemas.microsoft.com/office/word/2010/wordprocessingShape">
-                    <wps:wsp>
-                      <wps:cNvSpPr>
-                        <a:spLocks noChangeArrowheads="1"/>
-                      </wps:cNvSpPr>
-                      <wps:spPr bwMode="auto">
-                        <a:xfrm>
-                          <a:off x="0" y="0"/>
-                          <a:ext cx="333375" cy="295275"/>
-                        </a:xfrm>
-                        <a:prstGeom prst="rect">
-                          <a:avLst/>
-                        </a:prstGeom>
-                        <a:solidFill>
-                          <a:srgbClr val="FFFFFF"/>
-                        </a:solidFill>
-                        <a:ln w="9525">
-                          <a:solidFill>
-                            <a:srgbClr val="000000"/>
-                          </a:solidFill>
-                          <a:miter lim="800000"/>
-                          <a:headEnd/>
-                          <a:tailEnd/>
-                        </a:ln>
-                      </wps:spPr>
-                      <wps:txbx>
-                        <w:txbxContent>
-                          <w:p>
-                            <w:pPr>
-                              <w:jc w:val="center"/>
-                            </w:pPr>
-                            <w:r>
-                              <w:t>&lt;option3&gt;</w:t>
-                            </w:r>
-                          </w:p>
-                        </w:txbxContent>
-                      </wps:txbx>
-                      <wps:bodyPr rot="0" vert="horz" wrap="square" lIns="91440" tIns="45720" rIns="91440" bIns="45720" anchor="t" anchorCtr="0" upright="1">
-                        <a:noAutofit/>
-                      </wps:bodyPr>
-                    </wps:wsp>
-                  </a:graphicData>
-                </a:graphic>
-                <wp14:sizeRelH relativeFrom="page">
-                  <wp14:pctWidth>0</wp14:pctWidth>
-                </wp14:sizeRelH>
-                <wp14:sizeRelV relativeFrom="page">
-                  <wp14:pctHeight>0</wp14:pctHeight>
-                </wp14:sizeRelV>
-              </wp:anchor>
-            </w:drawing>
-          </mc:Choice>
-          <mc:Fallback>
-            <w:pict>
-              <v:rect w14:anchorId="2B973C0A" id="Rectangle 10" o:spid="_x0000_s1028" style="position:absolute;left:0;text-align:left;margin-left:433.95pt;margin-top:11.1pt;width:26.25pt;height:23.25pt;z-index:251652608;visibility:visible;mso-wrap-style:square;mso-width-percent:0;mso-height-percent:0;mso-wrap-distance-left:9pt;mso-wrap-distance-top:0;mso-wrap-distance-right:9pt;mso-wrap-distance-bottom:0;mso-position-horizontal:absolute;mso-position-horizontal-relative:text;mso-position-vertical:absolute;mso-position-vertical-relative:text;mso-width-percent:0;mso-height-percent:0;mso-width-relative:page;mso-height-relative:page;v-text-anchor:top" o:gfxdata="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">
-                <v:textbox>
-                  <w:txbxContent>
-                    <w:p>
-                      <w:pPr>
-                        <w:jc w:val="center"/>
-                      </w:pPr>
-                      <w:r>
-                        <w:t>&lt;option3&gt;</w:t>
-                      </w:r>
-                    </w:p>
-                  </w:txbxContent>
-                </v:textbox>
-              </v:rect>
-            </w:pict>
-          </mc:Fallback>
-        </mc:AlternateContent>
-      </w:r>
-      <w:r>
-        <w:rPr>
-          <w:rFonts w:ascii="Times New Roman" w:eastAsia="Calibri" w:hAnsi="Times New Roman" w:cs="Times New Roman"/>
-          <w:lang w:val="vi-VN"/>
-        </w:rPr>
-        <w:t>3. S</w:t>
-      </w:r>
-      <w:r>
-        <w:rPr>
-          <w:rFonts w:ascii="Times New Roman" w:eastAsia="Calibri" w:hAnsi="Times New Roman" w:cs="Times New Roman"/>
-          <w:lang w:val="vi-VN"/>
-        </w:rPr>
-        <w:t xml:space="preserve">inh viên </w:t>
-      </w:r>
-      <w:r>
-        <w:rPr>
-          <w:rFonts w:ascii="Times New Roman" w:eastAsia="Calibri" w:hAnsi="Times New Roman" w:cs="Times New Roman"/>
-          <w:lang w:val="vi-VN"/>
-        </w:rPr>
-        <w:t>từ 16 đến 22 tuổi không có nguồn nuôi dưỡng đang học đại học văn bằng thứ nhất thuộc đối tượng hưởng trợ cấp xã hội hàng tháng theo quy định tại khoản 1 và 2 Điều 5 N</w:t>
-      </w:r>
-      <w:r>
-        <w:rPr>
-          <w:rFonts w:ascii="Times New Roman" w:eastAsia="Calibri" w:hAnsi="Times New Roman" w:cs="Times New Roman"/>
-          <w:lang w:val="vi-VN"/>
-        </w:rPr>
-        <w:t>ghị định số 20/2021/NĐ-CP ngày 15/3/2021 của Chính phủ.</w:t>
-      </w:r>
-    </w:p>
-    <w:p>
-      <w:pPr>
-        <w:spacing w:before="240" w:after="120"/>
-        <w:jc w:val="both"/>
-        <w:rPr>
-          <w:rFonts w:ascii="Times New Roman" w:eastAsia="Calibri" w:hAnsi="Times New Roman" w:cs="Times New Roman"/>
-          <w:lang w:val="vi-VN"/>
-        </w:rPr>
-      </w:pPr>
-      <w:r>
-        <w:rPr>
-          <w:rFonts w:ascii="Times New Roman" w:eastAsia="Calibri" w:hAnsi="Times New Roman" w:cs="Times New Roman"/>
-          <w:i/>
-          <w:sz w:val="20"/>
-          <w:szCs w:val="20"/>
-          <w:lang w:val="vi-VN" w:eastAsia="ja-JP"/>
-        </w:rPr>
-        <mc:AlternateContent>
-          <mc:Choice Requires="wps">
-            <w:drawing>
-              <wp:anchor distT="0" distB="0" distL="114300" distR="114300" simplePos="0" relativeHeight="251653632" behindDoc="0" locked="0" layoutInCell="1" allowOverlap="1" wp14:anchorId="32EF0327" wp14:editId="1658AFAF">
-                <wp:simplePos x="0" y="0"/>
-                <wp:positionH relativeFrom="column">
-                  <wp:posOffset>5511165</wp:posOffset>
-                </wp:positionH>
-                <wp:positionV relativeFrom="paragraph">
-                  <wp:posOffset>25400</wp:posOffset>
-                </wp:positionV>
-                <wp:extent cx="333375" cy="247650"/>
-                <wp:effectExtent l="0" t="0" r="28575" b="19050"/>
-                <wp:wrapNone/>
-                <wp:docPr id="9" name="Rectangle 9"/>
-                <wp:cNvGraphicFramePr>
-                  <a:graphicFrameLocks xmlns:a="http://schemas.openxmlformats.org/drawingml/2006/main"/>
-                </wp:cNvGraphicFramePr>
-                <a:graphic xmlns:a="http://schemas.openxmlformats.org/drawingml/2006/main">
-                  <a:graphicData uri="http://schemas.microsoft.com/office/word/2010/wordprocessingShape">
-                    <wps:wsp>
-                      <wps:cNvSpPr>
-                        <a:spLocks noChangeArrowheads="1"/>
-                      </wps:cNvSpPr>
-                      <wps:spPr bwMode="auto">
-                        <a:xfrm>
-                          <a:off x="0" y="0"/>
-                          <a:ext cx="333375" cy="247650"/>
-                        </a:xfrm>
-                        <a:prstGeom prst="rect">
-                          <a:avLst/>
-                        </a:prstGeom>
-                        <a:solidFill>
-                          <a:srgbClr val="FFFFFF"/>
-                        </a:solidFill>
-                        <a:ln w="9525">
-                          <a:solidFill>
-                            <a:srgbClr val="000000"/>
-                          </a:solidFill>
-                          <a:miter lim="800000"/>
-                          <a:headEnd/>
-                          <a:tailEnd/>
-                        </a:ln>
-                      </wps:spPr>
-                      <wps:txbx>
-                        <w:txbxContent>
-                          <w:p>
-                            <w:pPr>
-                              <w:jc w:val="center"/>
-                            </w:pPr>
-                            <w:r>
-                              <w:t>&lt;option4&gt;</w:t>
-                            </w:r>
-                          </w:p>
-                        </w:txbxContent>
-                      </wps:txbx>
-                      <wps:bodyPr rot="0" vert="horz" wrap="square" lIns="91440" tIns="45720" rIns="91440" bIns="45720" anchor="t" anchorCtr="0" upright="1">
-                        <a:noAutofit/>
-                      </wps:bodyPr>
-                    </wps:wsp>
-                  </a:graphicData>
-                </a:graphic>
-                <wp14:sizeRelH relativeFrom="page">
-                  <wp14:pctWidth>0</wp14:pctWidth>
-                </wp14:sizeRelH>
-                <wp14:sizeRelV relativeFrom="page">
-                  <wp14:pctHeight>0</wp14:pctHeight>
-                </wp14:sizeRelV>
-              </wp:anchor>
-            </w:drawing>
-          </mc:Choice>
-          <mc:Fallback>
-            <w:pict>
-              <v:rect w14:anchorId="32EF0327" id="Rectangle 9" o:spid="_x0000_s1029" style="position:absolute;left:0;text-align:left;margin-left:433.95pt;margin-top:2pt;width:26.25pt;height:19.5pt;z-index:251653632;visibility:visible;mso-wrap-style:square;mso-width-percent:0;mso-height-percent:0;mso-wrap-distance-left:9pt;mso-wrap-distance-top:0;mso-wrap-distance-right:9pt;mso-wrap-distance-bottom:0;mso-position-horizontal:absolute;mso-position-horizontal-relative:text;mso-position-vertical:absolute;mso-position-vertical-relative:text;mso-width-percent:0;mso-height-percent:0;mso-width-relative:page;mso-height-relative:page;v-text-anchor:top" o:gfxdata="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">
-                <v:textbox>
-                  <w:txbxContent>
-                    <w:p>
-                      <w:pPr>
-                        <w:jc w:val="center"/>
-                      </w:pPr>
-                      <w:r>
-                        <w:t>&lt;option4&gt;</w:t>
-                      </w:r>
-                    </w:p>
-                  </w:txbxContent>
-                </v:textbox>
-              </v:rect>
-            </w:pict>
-          </mc:Fallback>
-        </mc:AlternateContent>
-      </w:r>
-      <w:r>
-        <w:rPr>
-          <w:rFonts w:ascii="Times New Roman" w:eastAsia="Calibri" w:hAnsi="Times New Roman" w:cs="Times New Roman"/>
-          <w:lang w:val="vi-VN"/>
-        </w:rPr>
-        <w:t>4</w:t>
-      </w:r>
-      <w:r>
-        <w:rPr>
-          <w:rFonts w:ascii="Times New Roman" w:eastAsia="Calibri" w:hAnsi="Times New Roman" w:cs="Times New Roman"/>
-          <w:lang w:val="vi-VN"/>
-        </w:rPr>
-        <w:t xml:space="preserve">. </w:t>
-      </w:r>
-      <w:r>
-        <w:rPr>
-          <w:rFonts w:ascii="Times New Roman" w:eastAsia="Calibri" w:hAnsi="Times New Roman" w:cs="Times New Roman"/>
-          <w:lang w:val="vi-VN"/>
-        </w:rPr>
-        <w:t>Sinh viên hệ cử tuyển</w:t>
-      </w:r>
-    </w:p>
-    <w:p>
-      <w:pPr>
-        <w:spacing w:before="240" w:after="0"/>
-        <w:jc w:val="both"/>
-        <w:rPr>
-          <w:rFonts w:ascii="Times New Roman" w:eastAsia="Calibri" w:hAnsi="Times New Roman" w:cs="Times New Roman"/>
-          <w:lang w:val="vi-VN"/>
-        </w:rPr>
-      </w:pPr>
-      <w:r>
-        <w:rPr>
-          <w:rFonts w:ascii="Times New Roman" w:eastAsia="Calibri" w:hAnsi="Times New Roman" w:cs="Times New Roman"/>
-          <w:i/>
-          <w:sz w:val="20"/>
-          <w:szCs w:val="20"/>
-          <w:lang w:val="vi-VN" w:eastAsia="ja-JP"/>
-        </w:rPr>
-        <mc:AlternateContent>
-          <mc:Choice Requires="wps">
-            <w:drawing>
-              <wp:anchor distT="0" distB="0" distL="114300" distR="114300" simplePos="0" relativeHeight="251651584" behindDoc="0" locked="0" layoutInCell="1" allowOverlap="1" wp14:anchorId="63588F1C" wp14:editId="57770A66">
-                <wp:simplePos x="0" y="0"/>
-                <wp:positionH relativeFrom="column">
-                  <wp:posOffset>5511165</wp:posOffset>
-                </wp:positionH>
-                <wp:positionV relativeFrom="paragraph">
-                  <wp:posOffset>154941</wp:posOffset>
-                </wp:positionV>
-                <wp:extent cx="333375" cy="266700"/>
-                <wp:effectExtent l="0" t="0" r="28575" b="19050"/>
-                <wp:wrapNone/>
-                <wp:docPr id="8" name="Rectangle 8"/>
-                <wp:cNvGraphicFramePr>
-                  <a:graphicFrameLocks xmlns:a="http://schemas.openxmlformats.org/drawingml/2006/main"/>
-                </wp:cNvGraphicFramePr>
-                <a:graphic xmlns:a="http://schemas.openxmlformats.org/drawingml/2006/main">
-                  <a:graphicData uri="http://schemas.microsoft.com/office/word/2010/wordprocessingShape">
-                    <wps:wsp>
-                      <wps:cNvSpPr>
-                        <a:spLocks noChangeArrowheads="1"/>
-                      </wps:cNvSpPr>
-                      <wps:spPr bwMode="auto">
-                        <a:xfrm>
-                          <a:off x="0" y="0"/>
-                          <a:ext cx="333375" cy="266700"/>
-                        </a:xfrm>
-                        <a:prstGeom prst="rect">
-                          <a:avLst/>
-                        </a:prstGeom>
-                        <a:solidFill>
-                          <a:srgbClr val="FFFFFF"/>
-                        </a:solidFill>
-                        <a:ln w="9525">
-                          <a:solidFill>
-                            <a:srgbClr val="000000"/>
-                          </a:solidFill>
-                          <a:miter lim="800000"/>
-                          <a:headEnd/>
-                          <a:tailEnd/>
-                        </a:ln>
-                      </wps:spPr>
-                      <wps:txbx>
-                        <w:txbxContent>
-                          <w:p>
-                            <w:pPr>
-                              <w:jc w:val="center"/>
-                            </w:pPr>
-                            <w:r>
-                              <w:t>&lt;option5&gt;</w:t>
-                            </w:r>
-                          </w:p>
-                        </w:txbxContent>
-                      </wps:txbx>
-                      <wps:bodyPr rot="0" vert="horz" wrap="square" lIns="91440" tIns="45720" rIns="91440" bIns="45720" anchor="t" anchorCtr="0" upright="1">
-                        <a:noAutofit/>
-                      </wps:bodyPr>
-                    </wps:wsp>
-                  </a:graphicData>
-                </a:graphic>
-                <wp14:sizeRelH relativeFrom="page">
-                  <wp14:pctWidth>0</wp14:pctWidth>
-                </wp14:sizeRelH>
-                <wp14:sizeRelV relativeFrom="page">
-                  <wp14:pctHeight>0</wp14:pctHeight>
-                </wp14:sizeRelV>
-              </wp:anchor>
-            </w:drawing>
-          </mc:Choice>
-          <mc:Fallback>
-            <w:pict>
-              <v:rect w14:anchorId="63588F1C" id="Rectangle 8" o:spid="_x0000_s1030" style="position:absolute;left:0;text-align:left;margin-left:433.95pt;margin-top:12.2pt;width:26.25pt;height:21pt;z-index:251651584;visibility:visible;mso-wrap-style:square;mso-width-percent:0;mso-height-percent:0;mso-wrap-distance-left:9pt;mso-wrap-distance-top:0;mso-wrap-distance-right:9pt;mso-wrap-distance-bottom:0;mso-position-horizontal:absolute;mso-position-horizontal-relative:text;mso-position-vertical:absolute;mso-position-vertical-relative:text;mso-width-percent:0;mso-height-percent:0;mso-width-relative:page;mso-height-relative:page;v-text-anchor:top" o:gfxdata="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">
-                <v:textbox>
-                  <w:txbxContent>
-                    <w:p>
-                      <w:pPr>
-                        <w:jc w:val="center"/>
-                      </w:pPr>
-                      <w:r>
-                        <w:t>&lt;option5&gt;</w:t>
-                      </w:r>
-                    </w:p>
-                  </w:txbxContent>
-                </v:textbox>
-              </v:rect>
-            </w:pict>
-          </mc:Fallback>
-        </mc:AlternateContent>
-      </w:r>
-      <w:r>
-        <w:rPr>
-          <w:rFonts w:ascii="Times New Roman" w:eastAsia="Calibri" w:hAnsi="Times New Roman" w:cs="Times New Roman"/>
-          <w:lang w:val="vi-VN"/>
-        </w:rPr>
-        <w:t>5</w:t>
-      </w:r>
-      <w:r>
-        <w:rPr>
-          <w:rFonts w:ascii="Times New Roman" w:eastAsia="Calibri" w:hAnsi="Times New Roman" w:cs="Times New Roman"/>
-          <w:lang w:val="vi-VN"/>
-        </w:rPr>
-        <w:t xml:space="preserve">. </w:t>
-      </w:r>
-      <w:r>
-        <w:rPr>
-          <w:rFonts w:ascii="Times New Roman" w:eastAsia="Calibri" w:hAnsi="Times New Roman" w:cs="Times New Roman"/>
-          <w:lang w:val="vi-VN"/>
-        </w:rPr>
-        <w:t xml:space="preserve">Sinh viên người dân tộc thiểu số có cha hoặc mẹ hoặc cả cha và mẹ hoặc ông bà (trong trường </w:t>
-      </w:r>
-    </w:p>
-    <w:p>
-      <w:pPr>
-        <w:spacing w:after="120"/>
-        <w:jc w:val="both"/>
-        <w:rPr>
-          <w:rFonts w:ascii="Times New Roman" w:eastAsia="Calibri" w:hAnsi="Times New Roman" w:cs="Times New Roman"/>
-          <w:lang w:val="vi-VN"/>
-        </w:rPr>
-      </w:pPr>
-      <w:r>
-        <w:rPr>
-          <w:rFonts w:ascii="Times New Roman" w:eastAsia="Calibri" w:hAnsi="Times New Roman" w:cs="Times New Roman"/>
-          <w:lang w:val="vi-VN"/>
-        </w:rPr>
-        <w:t>hợp ở với ông bà) thuộc hộ nghèo</w:t>
-      </w:r>
-      <w:r>
-        <w:rPr>
-          <w:rFonts w:ascii="Times New Roman" w:eastAsia="Calibri" w:hAnsi="Times New Roman" w:cs="Times New Roman"/>
-          <w:lang w:val="vi-VN"/>
-        </w:rPr>
-        <w:t xml:space="preserve"> và hộ cận nghèo theo quy định của Thủ tướng Chính phủ.</w:t>
-      </w:r>
-    </w:p>
-    <w:p>
-      <w:pPr>
-        <w:spacing w:before="240" w:after="120"/>
-        <w:ind w:right="567"/>
-        <w:jc w:val="both"/>
-        <w:rPr>
-          <w:rFonts w:ascii="Times New Roman" w:eastAsia="Calibri" w:hAnsi="Times New Roman" w:cs="Times New Roman"/>
-          <w:lang w:val="vi-VN"/>
-        </w:rPr>
-      </w:pPr>
-      <w:r>
-        <w:rPr>
-          <w:rFonts w:ascii="Times New Roman" w:eastAsia="Calibri" w:hAnsi="Times New Roman" w:cs="Times New Roman"/>
-          <w:lang w:val="vi-VN" w:eastAsia="ja-JP"/>
-        </w:rPr>
-        <mc:AlternateContent>
-          <mc:Choice Requires="wps">
-            <w:drawing>
-              <wp:anchor distT="0" distB="0" distL="114300" distR="114300" simplePos="0" relativeHeight="251659776" behindDoc="0" locked="0" layoutInCell="1" allowOverlap="1" wp14:anchorId="0CD6D41C" wp14:editId="2893DC9D">
-                <wp:simplePos x="0" y="0"/>
-                <wp:positionH relativeFrom="column">
-                  <wp:posOffset>5511166</wp:posOffset>
-                </wp:positionH>
-                <wp:positionV relativeFrom="paragraph">
-                  <wp:posOffset>128269</wp:posOffset>
-                </wp:positionV>
-                <wp:extent cx="323850" cy="238125"/>
-                <wp:effectExtent l="0" t="0" r="19050" b="28575"/>
-                <wp:wrapNone/>
-                <wp:docPr id="7" name="Rectangle 7"/>
-                <wp:cNvGraphicFramePr>
-                  <a:graphicFrameLocks xmlns:a="http://schemas.openxmlformats.org/drawingml/2006/main"/>
-                </wp:cNvGraphicFramePr>
-                <a:graphic xmlns:a="http://schemas.openxmlformats.org/drawingml/2006/main">
-                  <a:graphicData uri="http://schemas.microsoft.com/office/word/2010/wordprocessingShape">
-                    <wps:wsp>
-                      <wps:cNvSpPr>
-                        <a:spLocks noChangeArrowheads="1"/>
-                      </wps:cNvSpPr>
-                      <wps:spPr bwMode="auto">
-                        <a:xfrm>
-                          <a:off x="0" y="0"/>
-                          <a:ext cx="323850" cy="238125"/>
-                        </a:xfrm>
-                        <a:prstGeom prst="rect">
-                          <a:avLst/>
-                        </a:prstGeom>
-                        <a:solidFill>
-                          <a:srgbClr val="FFFFFF"/>
-                        </a:solidFill>
-                        <a:ln w="9525">
-                          <a:solidFill>
-                            <a:srgbClr val="000000"/>
-                          </a:solidFill>
-                          <a:miter lim="800000"/>
-                          <a:headEnd/>
-                          <a:tailEnd/>
-                        </a:ln>
-                      </wps:spPr>
-                      <wps:txbx>
-                        <w:txbxContent>
-                          <w:p>
-                            <w:pPr>
-                              <w:jc w:val="center"/>
-                            </w:pPr>
-                            <w:r>
-                              <w:t>&lt;option6&gt;</w:t>
-                            </w:r>
-                          </w:p>
-                        </w:txbxContent>
-                      </wps:txbx>
-                      <wps:bodyPr rot="0" vert="horz" wrap="square" lIns="91440" tIns="45720" rIns="91440" bIns="45720" anchor="t" anchorCtr="0" upright="1">
-                        <a:noAutofit/>
-                      </wps:bodyPr>
-                    </wps:wsp>
-                  </a:graphicData>
-                </a:graphic>
-                <wp14:sizeRelH relativeFrom="page">
-                  <wp14:pctWidth>0</wp14:pctWidth>
-                </wp14:sizeRelH>
-                <wp14:sizeRelV relativeFrom="page">
-                  <wp14:pctHeight>0</wp14:pctHeight>
-                </wp14:sizeRelV>
-              </wp:anchor>
-            </w:drawing>
-          </mc:Choice>
-          <mc:Fallback>
-            <w:pict>
-              <v:rect w14:anchorId="0CD6D41C" id="Rectangle 7" o:spid="_x0000_s1031" style="position:absolute;left:0;text-align:left;margin-left:433.95pt;margin-top:10.1pt;width:25.5pt;height:18.75pt;z-index:251659776;visibility:visible;mso-wrap-style:square;mso-width-percent:0;mso-height-percent:0;mso-wrap-distance-left:9pt;mso-wrap-distance-top:0;mso-wrap-distance-right:9pt;mso-wrap-distance-bottom:0;mso-position-horizontal:absolute;mso-position-horizontal-relative:text;mso-position-vertical:absolute;mso-position-vertical-relative:text;mso-width-percent:0;mso-height-percent:0;mso-width-relative:page;mso-height-relative:page;v-text-anchor:top" o:gfxdata="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">
-                <v:textbox>
-                  <w:txbxContent>
-                    <w:p>
-                      <w:pPr>
-                        <w:jc w:val="center"/>
-                      </w:pPr>
-                      <w:r>
-                        <w:t>&lt;option6&gt;</w:t>
-                      </w:r>
-                    </w:p>
-                  </w:txbxContent>
-                </v:textbox>
-              </v:rect>
-            </w:pict>
-          </mc:Fallback>
-        </mc:AlternateContent>
-      </w:r>
-      <w:r>
-        <w:rPr>
-          <w:rFonts w:ascii="Times New Roman" w:eastAsia="Calibri" w:hAnsi="Times New Roman" w:cs="Times New Roman"/>
-          <w:lang w:val="vi-VN"/>
-        </w:rPr>
-        <w:t>6</w:t>
-      </w:r>
-      <w:r>
-        <w:rPr>
-          <w:rFonts w:ascii="Times New Roman" w:eastAsia="Calibri" w:hAnsi="Times New Roman" w:cs="Times New Roman"/>
-          <w:lang w:val="vi-VN"/>
-        </w:rPr>
-        <w:t>.</w:t>
-      </w:r>
-      <w:r>
-        <w:rPr>
-          <w:rFonts w:ascii="Times New Roman" w:eastAsia="Calibri" w:hAnsi="Times New Roman" w:cs="Times New Roman"/>
-          <w:lang w:val="vi-VN"/>
-        </w:rPr>
-        <w:t xml:space="preserve"> Sinh viên là người dân tộc thiểu số rất ít người </w:t>
-      </w:r>
-      <w:r>
-        <w:rPr>
-          <w:rFonts w:ascii="Times New Roman" w:eastAsia="Calibri" w:hAnsi="Times New Roman" w:cs="Times New Roman"/>
-          <w:i/>
-          <w:lang w:val="vi-VN"/>
-        </w:rPr>
-        <w:t>(Cống, Mảng, Pu Péo, Si La, Cờ Lao, Bố Y, La Ha, Ngái, Chứt, Ơ Đu, Brâu, Rơ Măm, Lô Tô, Lự, Pà Thẻn, La Hủ)</w:t>
-      </w:r>
-      <w:r>
-        <w:rPr>
-          <w:rFonts w:ascii="Times New Roman" w:eastAsia="Calibri" w:hAnsi="Times New Roman" w:cs="Times New Roman"/>
-          <w:lang w:val="vi-VN"/>
-        </w:rPr>
-        <w:t xml:space="preserve"> ở vùng có điều kiện kinh tế - xã hội khó khăn hoặc đặc biệt khó khăn.</w:t>
-      </w:r>
-      <w:r>
-        <w:rPr>
-          <w:rFonts w:ascii="Times New Roman" w:eastAsia="Calibri" w:hAnsi="Times New Roman" w:cs="Times New Roman"/>
-          <w:lang w:val="vi-VN"/>
-        </w:rPr>
-        <w:t xml:space="preserve">                                                                                                                                                                                                                                                                                                                                                                                                                                                                                                                                                                                                                                                                                                                                                                                                                                                                                                                                                                                                                                                                                                                                                                                                                                                                                                                                                                                                                                                                                                                                                                                                                                                                                                                                                                                                                                                                                                                                                                                                                                                                                                                                                                                                                                                                                                                                                                                                                                                                                                                                                                                                                                                                                                                                           </w:t>
+        </w:rPr>
+      </w:pPr>
+      <w:r>
+        <w:rPr>
+          <w:rFonts w:ascii="Times New Roman" w:eastAsia="Calibri" w:hAnsi="Times New Roman" w:cs="Times New Roman"/>
+        </w:rPr>
+        <w:t>&lt;doi_tuong&gt;</w:t>
       </w:r>
     </w:p>
     <w:p>
@@ -1607,366 +782,6 @@
           <w:lang w:val="vi-VN"/>
         </w:rPr>
       </w:pPr>
-      <w:r>
-        <w:rPr>
-          <w:rFonts w:ascii="Times New Roman" w:eastAsia="Calibri" w:hAnsi="Times New Roman" w:cs="Times New Roman"/>
-          <w:i/>
-          <w:sz w:val="20"/>
-          <w:szCs w:val="20"/>
-          <w:lang w:val="vi-VN" w:eastAsia="ja-JP"/>
-        </w:rPr>
-        <mc:AlternateContent>
-          <mc:Choice Requires="wps">
-            <w:drawing>
-              <wp:anchor distT="0" distB="0" distL="114300" distR="114300" simplePos="0" relativeHeight="251656704" behindDoc="0" locked="0" layoutInCell="1" allowOverlap="1" wp14:anchorId="4B832D7B" wp14:editId="0274953D">
-                <wp:simplePos x="0" y="0"/>
-                <wp:positionH relativeFrom="column">
-                  <wp:posOffset>5511166</wp:posOffset>
-                </wp:positionH>
-                <wp:positionV relativeFrom="paragraph">
-                  <wp:posOffset>78740</wp:posOffset>
-                </wp:positionV>
-                <wp:extent cx="323850" cy="247650"/>
-                <wp:effectExtent l="0" t="0" r="19050" b="19050"/>
-                <wp:wrapNone/>
-                <wp:docPr id="6" name="Rectangle 6"/>
-                <wp:cNvGraphicFramePr>
-                  <a:graphicFrameLocks xmlns:a="http://schemas.openxmlformats.org/drawingml/2006/main"/>
-                </wp:cNvGraphicFramePr>
-                <a:graphic xmlns:a="http://schemas.openxmlformats.org/drawingml/2006/main">
-                  <a:graphicData uri="http://schemas.microsoft.com/office/word/2010/wordprocessingShape">
-                    <wps:wsp>
-                      <wps:cNvSpPr>
-                        <a:spLocks noChangeArrowheads="1"/>
-                      </wps:cNvSpPr>
-                      <wps:spPr bwMode="auto">
-                        <a:xfrm>
-                          <a:off x="0" y="0"/>
-                          <a:ext cx="323850" cy="247650"/>
-                        </a:xfrm>
-                        <a:prstGeom prst="rect">
-                          <a:avLst/>
-                        </a:prstGeom>
-                        <a:solidFill>
-                          <a:srgbClr val="FFFFFF"/>
-                        </a:solidFill>
-                        <a:ln w="9525">
-                          <a:solidFill>
-                            <a:srgbClr val="000000"/>
-                          </a:solidFill>
-                          <a:miter lim="800000"/>
-                          <a:headEnd/>
-                          <a:tailEnd/>
-                        </a:ln>
-                      </wps:spPr>
-                      <wps:txbx>
-                        <w:txbxContent>
-                          <w:p>
-                            <w:pPr>
-                              <w:jc w:val="center"/>
-                            </w:pPr>
-                            <w:r>
-                              <w:t>&lt;option7&gt;</w:t>
-                            </w:r>
-                          </w:p>
-                        </w:txbxContent>
-                      </wps:txbx>
-                      <wps:bodyPr rot="0" vert="horz" wrap="square" lIns="91440" tIns="45720" rIns="91440" bIns="45720" anchor="t" anchorCtr="0" upright="1">
-                        <a:noAutofit/>
-                      </wps:bodyPr>
-                    </wps:wsp>
-                  </a:graphicData>
-                </a:graphic>
-                <wp14:sizeRelH relativeFrom="page">
-                  <wp14:pctWidth>0</wp14:pctWidth>
-                </wp14:sizeRelH>
-                <wp14:sizeRelV relativeFrom="page">
-                  <wp14:pctHeight>0</wp14:pctHeight>
-                </wp14:sizeRelV>
-              </wp:anchor>
-            </w:drawing>
-          </mc:Choice>
-          <mc:Fallback>
-            <w:pict>
-              <v:rect w14:anchorId="4B832D7B" id="Rectangle 6" o:spid="_x0000_s1032" style="position:absolute;left:0;text-align:left;margin-left:433.95pt;margin-top:6.2pt;width:25.5pt;height:19.5pt;z-index:251656704;visibility:visible;mso-wrap-style:square;mso-width-percent:0;mso-height-percent:0;mso-wrap-distance-left:9pt;mso-wrap-distance-top:0;mso-wrap-distance-right:9pt;mso-wrap-distance-bottom:0;mso-position-horizontal:absolute;mso-position-horizontal-relative:text;mso-position-vertical:absolute;mso-position-vertical-relative:text;mso-width-percent:0;mso-height-percent:0;mso-width-relative:page;mso-height-relative:page;v-text-anchor:top" o:gfxdata="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">
-                <v:textbox>
-                  <w:txbxContent>
-                    <w:p>
-                      <w:pPr>
-                        <w:jc w:val="center"/>
-                      </w:pPr>
-                      <w:r>
-                        <w:t>&lt;option7&gt;</w:t>
-                      </w:r>
-                    </w:p>
-                  </w:txbxContent>
-                </v:textbox>
-              </v:rect>
-            </w:pict>
-          </mc:Fallback>
-        </mc:AlternateContent>
-      </w:r>
-      <w:r>
-        <w:rPr>
-          <w:rFonts w:ascii="Times New Roman" w:eastAsia="Calibri" w:hAnsi="Times New Roman" w:cs="Times New Roman"/>
-          <w:lang w:val="vi-VN"/>
-        </w:rPr>
-        <w:t>7</w:t>
-      </w:r>
-      <w:r>
-        <w:rPr>
-          <w:rFonts w:ascii="Times New Roman" w:eastAsia="Calibri" w:hAnsi="Times New Roman" w:cs="Times New Roman"/>
-          <w:lang w:val="vi-VN"/>
-        </w:rPr>
-        <w:t xml:space="preserve">. </w:t>
-      </w:r>
-      <w:r>
-        <w:rPr>
-          <w:rFonts w:ascii="Times New Roman" w:eastAsia="Calibri" w:hAnsi="Times New Roman" w:cs="Times New Roman"/>
-          <w:lang w:val="vi-VN"/>
-        </w:rPr>
-        <w:t>Sinh viên thuộc các đối tượng của chương trình, đề án được miễn giảm học phí theo quy định của Chính phủ.</w:t>
-      </w:r>
-    </w:p>
-    <w:p>
-      <w:pPr>
-        <w:tabs>
-          <w:tab w:val="left" w:pos="8505"/>
-        </w:tabs>
-        <w:spacing w:before="240" w:after="120"/>
-        <w:ind w:right="709"/>
-        <w:jc w:val="both"/>
-        <w:rPr>
-          <w:rFonts w:ascii="Times New Roman" w:eastAsia="Calibri" w:hAnsi="Times New Roman" w:cs="Times New Roman"/>
-          <w:lang w:val="vi-VN"/>
-        </w:rPr>
-      </w:pPr>
-      <w:r>
-        <w:rPr>
-          <w:rFonts w:ascii="Times New Roman" w:eastAsia="Calibri" w:hAnsi="Times New Roman" w:cs="Times New Roman"/>
-          <w:i/>
-          <w:sz w:val="20"/>
-          <w:szCs w:val="20"/>
-          <w:lang w:val="vi-VN"/>
-        </w:rPr>
-        <mc:AlternateContent>
-          <mc:Choice Requires="wps">
-            <w:drawing>
-              <wp:anchor distT="0" distB="0" distL="114300" distR="114300" simplePos="0" relativeHeight="251661824" behindDoc="0" locked="0" layoutInCell="1" allowOverlap="1" wp14:anchorId="2EE76A0D" wp14:editId="3626CF97">
-                <wp:simplePos x="0" y="0"/>
-                <wp:positionH relativeFrom="column">
-                  <wp:posOffset>5511165</wp:posOffset>
-                </wp:positionH>
-                <wp:positionV relativeFrom="paragraph">
-                  <wp:posOffset>147319</wp:posOffset>
-                </wp:positionV>
-                <wp:extent cx="323850" cy="219075"/>
-                <wp:effectExtent l="0" t="0" r="19050" b="28575"/>
-                <wp:wrapNone/>
-                <wp:docPr id="5" name="Rectangle 5"/>
-                <wp:cNvGraphicFramePr>
-                  <a:graphicFrameLocks xmlns:a="http://schemas.openxmlformats.org/drawingml/2006/main"/>
-                </wp:cNvGraphicFramePr>
-                <a:graphic xmlns:a="http://schemas.openxmlformats.org/drawingml/2006/main">
-                  <a:graphicData uri="http://schemas.microsoft.com/office/word/2010/wordprocessingShape">
-                    <wps:wsp>
-                      <wps:cNvSpPr>
-                        <a:spLocks noChangeArrowheads="1"/>
-                      </wps:cNvSpPr>
-                      <wps:spPr bwMode="auto">
-                        <a:xfrm>
-                          <a:off x="0" y="0"/>
-                          <a:ext cx="323850" cy="219075"/>
-                        </a:xfrm>
-                        <a:prstGeom prst="rect">
-                          <a:avLst/>
-                        </a:prstGeom>
-                        <a:solidFill>
-                          <a:srgbClr val="FFFFFF"/>
-                        </a:solidFill>
-                        <a:ln w="9525">
-                          <a:solidFill>
-                            <a:srgbClr val="000000"/>
-                          </a:solidFill>
-                          <a:miter lim="800000"/>
-                          <a:headEnd/>
-                          <a:tailEnd/>
-                        </a:ln>
-                      </wps:spPr>
-                      <wps:txbx>
-                        <w:txbxContent>
-                          <w:p>
-                            <w:pPr>
-                              <w:jc w:val="center"/>
-                            </w:pPr>
-                            <w:r>
-                              <w:t>&lt;option8&gt;</w:t>
-                            </w:r>
-                          </w:p>
-                        </w:txbxContent>
-                      </wps:txbx>
-                      <wps:bodyPr rot="0" vert="horz" wrap="square" lIns="91440" tIns="45720" rIns="91440" bIns="45720" anchor="t" anchorCtr="0" upright="1">
-                        <a:noAutofit/>
-                      </wps:bodyPr>
-                    </wps:wsp>
-                  </a:graphicData>
-                </a:graphic>
-                <wp14:sizeRelH relativeFrom="page">
-                  <wp14:pctWidth>0</wp14:pctWidth>
-                </wp14:sizeRelH>
-                <wp14:sizeRelV relativeFrom="page">
-                  <wp14:pctHeight>0</wp14:pctHeight>
-                </wp14:sizeRelV>
-              </wp:anchor>
-            </w:drawing>
-          </mc:Choice>
-          <mc:Fallback>
-            <w:pict>
-              <v:rect w14:anchorId="2EE76A0D" id="Rectangle 5" o:spid="_x0000_s1033" style="position:absolute;left:0;text-align:left;margin-left:433.95pt;margin-top:11.6pt;width:25.5pt;height:17.25pt;z-index:251661824;visibility:visible;mso-wrap-style:square;mso-width-percent:0;mso-height-percent:0;mso-wrap-distance-left:9pt;mso-wrap-distance-top:0;mso-wrap-distance-right:9pt;mso-wrap-distance-bottom:0;mso-position-horizontal:absolute;mso-position-horizontal-relative:text;mso-position-vertical:absolute;mso-position-vertical-relative:text;mso-width-percent:0;mso-height-percent:0;mso-width-relative:page;mso-height-relative:page;v-text-anchor:top" o:gfxdata="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">
-                <v:textbox>
-                  <w:txbxContent>
-                    <w:p>
-                      <w:pPr>
-                        <w:jc w:val="center"/>
-                      </w:pPr>
-                      <w:r>
-                        <w:t>&lt;option8&gt;</w:t>
-                      </w:r>
-                    </w:p>
-                  </w:txbxContent>
-                </v:textbox>
-              </v:rect>
-            </w:pict>
-          </mc:Fallback>
-        </mc:AlternateContent>
-      </w:r>
-      <w:r>
-        <w:rPr>
-          <w:rFonts w:ascii="Times New Roman" w:eastAsia="Calibri" w:hAnsi="Times New Roman" w:cs="Times New Roman"/>
-          <w:lang w:val="vi-VN"/>
-        </w:rPr>
-        <w:t>8. Sinh viên là người dân tộc thiểu số (ngoài đối tượng dân tộc thiểu số rất ít người) ở thôn/bản đặc biệt khó khăn, xã khu vực III vùng dân tộc và miền núi, xã đặc biệt khó khăn vùng bãi ngang ven biển hải đảo theo quy định của cơ quan có thẩm quyền .</w:t>
-      </w:r>
-    </w:p>
-    <w:p>
-      <w:pPr>
-        <w:tabs>
-          <w:tab w:val="left" w:pos="8505"/>
-        </w:tabs>
-        <w:spacing w:before="240" w:after="120"/>
-        <w:ind w:right="709"/>
-        <w:jc w:val="both"/>
-        <w:rPr>
-          <w:rFonts w:ascii="Times New Roman" w:eastAsia="Calibri" w:hAnsi="Times New Roman" w:cs="Times New Roman"/>
-          <w:lang w:val="vi-VN"/>
-        </w:rPr>
-      </w:pPr>
-      <w:r>
-        <w:rPr>
-          <w:rFonts w:ascii="Times New Roman" w:eastAsia="Calibri" w:hAnsi="Times New Roman" w:cs="Times New Roman"/>
-          <w:i/>
-          <w:sz w:val="20"/>
-          <w:szCs w:val="20"/>
-          <w:lang w:val="vi-VN"/>
-        </w:rPr>
-        <mc:AlternateContent>
-          <mc:Choice Requires="wps">
-            <w:drawing>
-              <wp:anchor distT="0" distB="0" distL="114300" distR="114300" simplePos="0" relativeHeight="251663872" behindDoc="0" locked="0" layoutInCell="1" allowOverlap="1" wp14:anchorId="653496AE" wp14:editId="560F7AA6">
-                <wp:simplePos x="0" y="0"/>
-                <wp:positionH relativeFrom="column">
-                  <wp:posOffset>5511164</wp:posOffset>
-                </wp:positionH>
-                <wp:positionV relativeFrom="paragraph">
-                  <wp:posOffset>116840</wp:posOffset>
-                </wp:positionV>
-                <wp:extent cx="333375" cy="228600"/>
-                <wp:effectExtent l="0" t="0" r="28575" b="19050"/>
-                <wp:wrapNone/>
-                <wp:docPr id="14" name="Rectangle 14"/>
-                <wp:cNvGraphicFramePr>
-                  <a:graphicFrameLocks xmlns:a="http://schemas.openxmlformats.org/drawingml/2006/main"/>
-                </wp:cNvGraphicFramePr>
-                <a:graphic xmlns:a="http://schemas.openxmlformats.org/drawingml/2006/main">
-                  <a:graphicData uri="http://schemas.microsoft.com/office/word/2010/wordprocessingShape">
-                    <wps:wsp>
-                      <wps:cNvSpPr>
-                        <a:spLocks noChangeArrowheads="1"/>
-                      </wps:cNvSpPr>
-                      <wps:spPr bwMode="auto">
-                        <a:xfrm>
-                          <a:off x="0" y="0"/>
-                          <a:ext cx="333375" cy="228600"/>
-                        </a:xfrm>
-                        <a:prstGeom prst="rect">
-                          <a:avLst/>
-                        </a:prstGeom>
-                        <a:solidFill>
-                          <a:srgbClr val="FFFFFF"/>
-                        </a:solidFill>
-                        <a:ln w="9525">
-                          <a:solidFill>
-                            <a:srgbClr val="000000"/>
-                          </a:solidFill>
-                          <a:miter lim="800000"/>
-                          <a:headEnd/>
-                          <a:tailEnd/>
-                        </a:ln>
-                      </wps:spPr>
-                      <wps:txbx>
-                        <w:txbxContent>
-                          <w:p>
-                            <w:pPr>
-                              <w:jc w:val="center"/>
-                            </w:pPr>
-                            <w:r>
-                              <w:t>&lt;option9&gt;</w:t>
-                            </w:r>
-                          </w:p>
-                        </w:txbxContent>
-                      </wps:txbx>
-                      <wps:bodyPr rot="0" vert="horz" wrap="square" lIns="91440" tIns="45720" rIns="91440" bIns="45720" anchor="t" anchorCtr="0" upright="1">
-                        <a:noAutofit/>
-                      </wps:bodyPr>
-                    </wps:wsp>
-                  </a:graphicData>
-                </a:graphic>
-                <wp14:sizeRelH relativeFrom="page">
-                  <wp14:pctWidth>0</wp14:pctWidth>
-                </wp14:sizeRelH>
-                <wp14:sizeRelV relativeFrom="page">
-                  <wp14:pctHeight>0</wp14:pctHeight>
-                </wp14:sizeRelV>
-              </wp:anchor>
-            </w:drawing>
-          </mc:Choice>
-          <mc:Fallback>
-            <w:pict>
-              <v:rect w14:anchorId="653496AE" id="Rectangle 14" o:spid="_x0000_s1034" style="position:absolute;left:0;text-align:left;margin-left:433.95pt;margin-top:9.2pt;width:26.25pt;height:18pt;z-index:251663872;visibility:visible;mso-wrap-style:square;mso-width-percent:0;mso-height-percent:0;mso-wrap-distance-left:9pt;mso-wrap-distance-top:0;mso-wrap-distance-right:9pt;mso-wrap-distance-bottom:0;mso-position-horizontal:absolute;mso-position-horizontal-relative:text;mso-position-vertical:absolute;mso-position-vertical-relative:text;mso-width-percent:0;mso-height-percent:0;mso-width-relative:page;mso-height-relative:page;v-text-anchor:top" o:gfxdata="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">
-                <v:textbox>
-                  <w:txbxContent>
-                    <w:p>
-                      <w:pPr>
-                        <w:jc w:val="center"/>
-                      </w:pPr>
-                      <w:r>
-                        <w:t>&lt;option9&gt;</w:t>
-                      </w:r>
-                    </w:p>
-                  </w:txbxContent>
-                </v:textbox>
-              </v:rect>
-            </w:pict>
-          </mc:Fallback>
-        </mc:AlternateContent>
-      </w:r>
-      <w:r>
-        <w:rPr>
-          <w:rFonts w:ascii="Times New Roman" w:eastAsia="Calibri" w:hAnsi="Times New Roman" w:cs="Times New Roman"/>
-          <w:lang w:val="vi-VN"/>
-        </w:rPr>
-        <w:t>9. Sinh viên là con cán bộ, công chức, viên chức, công nhân mà cha hoặc mẹ bị tai nạn lao động hoặc mắc bệnh nghề nghiệp được hưởng trợ cấp thường xuyên.</w:t>
-      </w:r>
     </w:p>
     <w:p>
       <w:pPr>
@@ -1981,26 +796,11 @@
           <w:lang w:val="vi-VN"/>
         </w:rPr>
       </w:pPr>
-    </w:p>
-    <w:p>
-      <w:pPr>
-        <w:tabs>
-          <w:tab w:val="left" w:pos="8505"/>
-        </w:tabs>
-        <w:spacing w:before="240" w:after="120"/>
-        <w:ind w:right="708"/>
-        <w:jc w:val="both"/>
-        <w:rPr>
-          <w:rFonts w:ascii="Times New Roman" w:eastAsia="Calibri" w:hAnsi="Times New Roman" w:cs="Times New Roman"/>
-          <w:lang w:val="vi-VN"/>
-        </w:rPr>
-      </w:pPr>
       <w:r>
         <w:rPr>
           <w:rFonts w:ascii="Times New Roman" w:eastAsia="Times New Roman" w:hAnsi="Times New Roman" w:cs="Times New Roman"/>
           <w:lang w:val="vi-VN" w:eastAsia="vi-VN"/>
         </w:rPr>
-        <w:lastRenderedPageBreak/>
         <w:t xml:space="preserve"> </w:t>
       </w:r>
       <w:r>
@@ -2662,6 +1462,7 @@
     <w:lsdException w:name="HTML Sample" w:semiHidden="1" w:unhideWhenUsed="1"/>
     <w:lsdException w:name="HTML Typewriter" w:semiHidden="1" w:unhideWhenUsed="1"/>
     <w:lsdException w:name="HTML Variable" w:semiHidden="1" w:unhideWhenUsed="1"/>
+    <w:lsdException w:name="Normal Table" w:semiHidden="1" w:unhideWhenUsed="1"/>
     <w:lsdException w:name="annotation subject" w:semiHidden="1" w:unhideWhenUsed="1"/>
     <w:lsdException w:name="No List" w:semiHidden="1" w:unhideWhenUsed="1"/>
     <w:lsdException w:name="Outline List 1" w:semiHidden="1" w:unhideWhenUsed="1"/>
@@ -2704,8 +1505,11 @@
     <w:lsdException w:name="Table Contemporary" w:semiHidden="1" w:unhideWhenUsed="1"/>
     <w:lsdException w:name="Table Elegant" w:semiHidden="1" w:unhideWhenUsed="1"/>
     <w:lsdException w:name="Table Professional" w:semiHidden="1" w:unhideWhenUsed="1"/>
+    <w:lsdException w:name="Table Subtle 1" w:semiHidden="1" w:unhideWhenUsed="1"/>
     <w:lsdException w:name="Table Subtle 2" w:semiHidden="1" w:unhideWhenUsed="1"/>
     <w:lsdException w:name="Table Web 1" w:semiHidden="1" w:unhideWhenUsed="1"/>
+    <w:lsdException w:name="Table Web 2" w:semiHidden="1" w:unhideWhenUsed="1"/>
+    <w:lsdException w:name="Table Web 3" w:semiHidden="1" w:unhideWhenUsed="1"/>
     <w:lsdException w:name="Balloon Text" w:semiHidden="1" w:unhideWhenUsed="1"/>
     <w:lsdException w:name="Table Grid" w:uiPriority="59"/>
     <w:lsdException w:name="Table Theme" w:semiHidden="1" w:unhideWhenUsed="1"/>

</xml_diff>

<commit_message>
Sửa ctsv miễn giảm chi phí học tập
</commit_message>
<xml_diff>
--- a/nuce.web.api/Templates/Ctsv/don_xin_mien_giam_hoc_phi.docx
+++ b/nuce.web.api/Templates/Ctsv/don_xin_mien_giam_hoc_phi.docx
@@ -193,7 +193,7 @@
                 </mc:Choice>
                 <mc:Fallback>
                   <w:pict>
-                    <v:line w14:anchorId="117A472B" id="Straight Connector 13" o:spid="_x0000_s1026" style="position:absolute;flip:y;z-index:251658752;visibility:visible;mso-wrap-style:square;mso-width-percent:0;mso-height-percent:0;mso-wrap-distance-left:9pt;mso-wrap-distance-top:0;mso-wrap-distance-right:9pt;mso-wrap-distance-bottom:0;mso-position-horizontal:absolute;mso-position-horizontal-relative:text;mso-position-vertical:absolute;mso-position-vertical-relative:text;mso-width-percent:0;mso-height-percent:0;mso-width-relative:page;mso-height-relative:page" from="118.2pt,15.5pt" to="266.2pt,15.5pt" o:gfxdata="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"/>
+                    <v:line w14:anchorId="3954480C" id="Straight Connector 13" o:spid="_x0000_s1026" style="position:absolute;flip:y;z-index:251658752;visibility:visible;mso-wrap-style:square;mso-width-percent:0;mso-height-percent:0;mso-wrap-distance-left:9pt;mso-wrap-distance-top:0;mso-wrap-distance-right:9pt;mso-wrap-distance-bottom:0;mso-position-horizontal:absolute;mso-position-horizontal-relative:text;mso-position-vertical:absolute;mso-position-vertical-relative:text;mso-width-percent:0;mso-height-percent:0;mso-width-relative:page;mso-height-relative:page" from="118.2pt,15.5pt" to="266.2pt,15.5pt" o:gfxdata="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"/>
                   </w:pict>
                 </mc:Fallback>
               </mc:AlternateContent>
@@ -901,7 +901,17 @@
           <w:szCs w:val="24"/>
           <w:lang w:val="vi-VN" w:eastAsia="vi-VN"/>
         </w:rPr>
-        <w:t xml:space="preserve">                                                                         ………., ngày …….</w:t>
+        <w:t xml:space="preserve">                                                                         </w:t>
+      </w:r>
+      <w:r>
+        <w:rPr>
+          <w:rFonts w:ascii="Times New Roman" w:eastAsia="Times New Roman" w:hAnsi="Times New Roman" w:cs="Times New Roman"/>
+          <w:i/>
+          <w:sz w:val="24"/>
+          <w:szCs w:val="24"/>
+          <w:lang w:eastAsia="vi-VN"/>
+        </w:rPr>
+        <w:t>Hà Nội</w:t>
       </w:r>
       <w:r>
         <w:rPr>
@@ -911,7 +921,17 @@
           <w:szCs w:val="24"/>
           <w:lang w:val="vi-VN" w:eastAsia="vi-VN"/>
         </w:rPr>
-        <w:t xml:space="preserve"> </w:t>
+        <w:t xml:space="preserve">, ngày </w:t>
+      </w:r>
+      <w:r>
+        <w:rPr>
+          <w:rFonts w:ascii="Times New Roman" w:eastAsia="Times New Roman" w:hAnsi="Times New Roman" w:cs="Times New Roman"/>
+          <w:i/>
+          <w:sz w:val="24"/>
+          <w:szCs w:val="24"/>
+          <w:lang w:eastAsia="vi-VN"/>
+        </w:rPr>
+        <w:t>&lt;ngay_ky&gt;,</w:t>
       </w:r>
       <w:r>
         <w:rPr>
@@ -921,7 +941,47 @@
           <w:szCs w:val="24"/>
           <w:lang w:val="vi-VN" w:eastAsia="vi-VN"/>
         </w:rPr>
-        <w:t>tháng ……năm …….</w:t>
+        <w:t xml:space="preserve"> </w:t>
+      </w:r>
+      <w:r>
+        <w:rPr>
+          <w:rFonts w:ascii="Times New Roman" w:eastAsia="Times New Roman" w:hAnsi="Times New Roman" w:cs="Times New Roman"/>
+          <w:i/>
+          <w:sz w:val="24"/>
+          <w:szCs w:val="24"/>
+          <w:lang w:val="vi-VN" w:eastAsia="vi-VN"/>
+        </w:rPr>
+        <w:t xml:space="preserve">tháng </w:t>
+      </w:r>
+      <w:r>
+        <w:rPr>
+          <w:rFonts w:ascii="Times New Roman" w:eastAsia="Times New Roman" w:hAnsi="Times New Roman" w:cs="Times New Roman"/>
+          <w:i/>
+          <w:sz w:val="24"/>
+          <w:szCs w:val="24"/>
+          <w:lang w:eastAsia="vi-VN"/>
+        </w:rPr>
+        <w:t xml:space="preserve">&lt;thang_ky&gt;, </w:t>
+      </w:r>
+      <w:r>
+        <w:rPr>
+          <w:rFonts w:ascii="Times New Roman" w:eastAsia="Times New Roman" w:hAnsi="Times New Roman" w:cs="Times New Roman"/>
+          <w:i/>
+          <w:sz w:val="24"/>
+          <w:szCs w:val="24"/>
+          <w:lang w:val="vi-VN" w:eastAsia="vi-VN"/>
+        </w:rPr>
+        <w:t xml:space="preserve">năm </w:t>
+      </w:r>
+      <w:r>
+        <w:rPr>
+          <w:rFonts w:ascii="Times New Roman" w:eastAsia="Times New Roman" w:hAnsi="Times New Roman" w:cs="Times New Roman"/>
+          <w:i/>
+          <w:sz w:val="24"/>
+          <w:szCs w:val="24"/>
+          <w:lang w:eastAsia="vi-VN"/>
+        </w:rPr>
+        <w:t>&lt;nam_ky&gt;</w:t>
       </w:r>
     </w:p>
     <w:p>

</xml_diff>